<commit_message>
feat: add Draft Supp Inf for dioxins contamination method
</commit_message>
<xml_diff>
--- a/inst/report/Draft_SI_Etat_conditions_nourriceries_estuariennes.docx
+++ b/inst/report/Draft_SI_Etat_conditions_nourriceries_estuariennes.docx
@@ -2,7 +2,2604 @@
 <file path=word/document.xml><?xml version="1.0" encoding="utf-8"?>
 <w:document xmlns:wpc="http://schemas.microsoft.com/office/word/2010/wordprocessingCanvas" xmlns:cx="http://schemas.microsoft.com/office/drawing/2014/chartex" xmlns:cx1="http://schemas.microsoft.com/office/drawing/2015/9/8/chartex" xmlns:cx2="http://schemas.microsoft.com/office/drawing/2015/10/21/chartex" xmlns:cx3="http://schemas.microsoft.com/office/drawing/2016/5/9/chartex" xmlns:cx4="http://schemas.microsoft.com/office/drawing/2016/5/10/chartex" xmlns:cx5="http://schemas.microsoft.com/office/drawing/2016/5/11/chartex" xmlns:cx6="http://schemas.microsoft.com/office/drawing/2016/5/12/chartex" xmlns:cx7="http://schemas.microsoft.com/office/drawing/2016/5/13/chartex" xmlns:cx8="http://schemas.microsoft.com/office/drawing/2016/5/14/chartex" xmlns:mc="http://schemas.openxmlformats.org/markup-compatibility/2006" xmlns:aink="http://schemas.microsoft.com/office/drawing/2016/ink" xmlns:am3d="http://schemas.microsoft.com/office/drawing/2017/model3d" xmlns:o="urn:schemas-microsoft-com:office:office" xmlns:r="http://schemas.openxmlformats.org/officeDocument/2006/relationships" xmlns:m="http://schemas.openxmlformats.org/officeDocument/2006/math" xmlns:v="urn:schemas-microsoft-com:vml" xmlns:wp14="http://schemas.microsoft.com/office/word/2010/wordprocessingDrawing" xmlns:wp="http://schemas.openxmlformats.org/drawingml/2006/wordprocessingDrawing" xmlns:w10="urn:schemas-microsoft-com:office:word" xmlns:w="http://schemas.openxmlformats.org/wordprocessingml/2006/main" xmlns:w14="http://schemas.microsoft.com/office/word/2010/wordml" xmlns:w15="http://schemas.microsoft.com/office/word/2012/wordml" xmlns:w16cex="http://schemas.microsoft.com/office/word/2018/wordml/cex" xmlns:w16cid="http://schemas.microsoft.com/office/word/2016/wordml/cid" xmlns:w16="http://schemas.microsoft.com/office/word/2018/wordml" xmlns:w16sdtdh="http://schemas.microsoft.com/office/word/2020/wordml/sdtdatahash" xmlns:w16se="http://schemas.microsoft.com/office/word/2015/wordml/symex" xmlns:wpg="http://schemas.microsoft.com/office/word/2010/wordprocessingGroup" xmlns:wpi="http://schemas.microsoft.com/office/word/2010/wordprocessingInk" xmlns:wne="http://schemas.microsoft.com/office/word/2006/wordml" xmlns:wps="http://schemas.microsoft.com/office/word/2010/wordprocessingShape" mc:Ignorable="w14 w15 w16se w16cid w16 w16cex w16sdtdh wp14">
   <w:body>
-    <w:p/>
+    <w:p>
+      <w:pPr>
+        <w:pStyle w:val="Titre1"/>
+        <w:numPr>
+          <w:ilvl w:val="0"/>
+          <w:numId w:val="3"/>
+        </w:numPr>
+        <w:rPr>
+          <w:lang w:val="en-US"/>
+        </w:rPr>
+      </w:pPr>
+      <w:r>
+        <w:rPr>
+          <w:lang w:val="en-US"/>
+        </w:rPr>
+        <w:t>Dioxins and dioxin-like c</w:t>
+      </w:r>
+      <w:r>
+        <w:rPr>
+          <w:lang w:val="en-US"/>
+        </w:rPr>
+        <w:t>omparison to European threshold</w:t>
+      </w:r>
+    </w:p>
+    <w:p>
+      <w:pPr>
+        <w:rPr>
+          <w:lang w:val="en-US"/>
+        </w:rPr>
+      </w:pPr>
+    </w:p>
+    <w:p>
+      <w:pPr>
+        <w:rPr>
+          <w:lang w:val="en-US"/>
+        </w:rPr>
+      </w:pPr>
+      <w:r>
+        <w:rPr>
+          <w:rStyle w:val="lev"/>
+          <w:b w:val="0"/>
+          <w:bCs w:val="0"/>
+          <w:lang w:val="en-US"/>
+        </w:rPr>
+        <w:t xml:space="preserve">Dioxins and dioxin-like compounds </w:t>
+      </w:r>
+      <w:r>
+        <w:rPr>
+          <w:rStyle w:val="lev"/>
+          <w:b w:val="0"/>
+          <w:bCs w:val="0"/>
+          <w:lang w:val="en-US"/>
+        </w:rPr>
+        <w:t xml:space="preserve">threshold </w:t>
+      </w:r>
+      <w:r>
+        <w:rPr>
+          <w:rStyle w:val="lev"/>
+          <w:b w:val="0"/>
+          <w:bCs w:val="0"/>
+          <w:lang w:val="en-US"/>
+        </w:rPr>
+        <w:t>refers to a weighted sum of</w:t>
+      </w:r>
+      <w:r>
+        <w:rPr>
+          <w:rStyle w:val="lev"/>
+          <w:b w:val="0"/>
+          <w:bCs w:val="0"/>
+          <w:lang w:val="en-US"/>
+        </w:rPr>
+        <w:t xml:space="preserve"> </w:t>
+      </w:r>
+      <w:r>
+        <w:rPr>
+          <w:lang w:val="en-US"/>
+        </w:rPr>
+        <w:t>7 polychlorinated dibenzo-p-dioxins (PCDDs</w:t>
+      </w:r>
+      <w:r>
+        <w:rPr>
+          <w:lang w:val="en-US"/>
+        </w:rPr>
+        <w:t xml:space="preserve">), </w:t>
+      </w:r>
+      <w:r>
+        <w:rPr>
+          <w:lang w:val="en-US"/>
+        </w:rPr>
+        <w:t>10 polychlorinated dibenzofurans (PCDFs)</w:t>
+      </w:r>
+      <w:r>
+        <w:rPr>
+          <w:lang w:val="en-US"/>
+        </w:rPr>
+        <w:t xml:space="preserve">, and </w:t>
+      </w:r>
+      <w:r>
+        <w:rPr>
+          <w:lang w:val="en-US"/>
+        </w:rPr>
+        <w:t>12 dioxin-like polychlorinated biphenyls (PCB-DL)</w:t>
+      </w:r>
+      <w:r>
+        <w:rPr>
+          <w:lang w:val="en-US"/>
+        </w:rPr>
+        <w:t xml:space="preserve">, listed in </w:t>
+      </w:r>
+      <w:r>
+        <w:rPr>
+          <w:lang w:val="en-US"/>
+        </w:rPr>
+        <w:fldChar w:fldCharType="begin"/>
+      </w:r>
+      <w:r>
+        <w:rPr>
+          <w:lang w:val="en-US"/>
+        </w:rPr>
+        <w:instrText xml:space="preserve"> REF _Ref204263037 \h </w:instrText>
+      </w:r>
+      <w:r>
+        <w:rPr>
+          <w:lang w:val="en-US"/>
+        </w:rPr>
+      </w:r>
+      <w:r>
+        <w:rPr>
+          <w:lang w:val="en-US"/>
+        </w:rPr>
+        <w:fldChar w:fldCharType="separate"/>
+      </w:r>
+      <w:r>
+        <w:rPr>
+          <w:lang w:val="en-US"/>
+        </w:rPr>
+        <w:t xml:space="preserve">Table </w:t>
+      </w:r>
+      <w:r>
+        <w:rPr>
+          <w:noProof/>
+          <w:lang w:val="en-US"/>
+        </w:rPr>
+        <w:t>1</w:t>
+      </w:r>
+      <w:r>
+        <w:rPr>
+          <w:lang w:val="en-US"/>
+        </w:rPr>
+        <w:fldChar w:fldCharType="end"/>
+      </w:r>
+      <w:r>
+        <w:rPr>
+          <w:lang w:val="en-US"/>
+        </w:rPr>
+        <w:t>.</w:t>
+      </w:r>
+    </w:p>
+    <w:p>
+      <w:pPr>
+        <w:rPr>
+          <w:lang w:val="en-US"/>
+        </w:rPr>
+      </w:pPr>
+      <w:r>
+        <w:rPr>
+          <w:lang w:val="en-US"/>
+        </w:rPr>
+        <w:t xml:space="preserve">The threshold </w:t>
+      </w:r>
+      <w:r>
+        <w:rPr>
+          <w:lang w:val="en-US"/>
+        </w:rPr>
+        <w:t xml:space="preserve">of </w:t>
+      </w:r>
+      <w:r>
+        <w:rPr>
+          <w:lang w:val="en-US"/>
+        </w:rPr>
+        <w:t>0.0065 ng/g TEQ refers to the weighted sum of compounds concentrations expressed in toxic equivalents (TEQ), using a multiplication factor known as the toxic equivalency factor (TEF</w:t>
+      </w:r>
+      <w:r>
+        <w:rPr>
+          <w:lang w:val="en-US"/>
+        </w:rPr>
+        <w:t xml:space="preserve"> </w:t>
+      </w:r>
+      <w:r>
+        <w:rPr>
+          <w:lang w:val="en-US"/>
+        </w:rPr>
+        <w:t>according to the World Health Organization 2005</w:t>
+      </w:r>
+      <w:r>
+        <w:rPr>
+          <w:lang w:val="en-US"/>
+        </w:rPr>
+        <w:t xml:space="preserve"> for mammals</w:t>
+      </w:r>
+      <w:r>
+        <w:rPr>
+          <w:lang w:val="en-US"/>
+        </w:rPr>
+        <w:t>). This factor reflects the toxicity of each compound relative to the reference dioxin (2,3,7,8-T</w:t>
+      </w:r>
+      <w:r>
+        <w:rPr>
+          <w:lang w:val="en-US"/>
+        </w:rPr>
+        <w:t>4</w:t>
+      </w:r>
+      <w:r>
+        <w:rPr>
+          <w:lang w:val="en-US"/>
+        </w:rPr>
+        <w:t>CDD), which has a TEF of 1</w:t>
+      </w:r>
+      <w:r>
+        <w:rPr>
+          <w:lang w:val="en-US"/>
+        </w:rPr>
+        <w:t xml:space="preserve">. Values are given </w:t>
+      </w:r>
+      <w:r>
+        <w:rPr>
+          <w:lang w:val="en-US"/>
+        </w:rPr>
+        <w:t xml:space="preserve">in </w:t>
+      </w:r>
+      <w:r>
+        <w:rPr>
+          <w:lang w:val="en-US"/>
+        </w:rPr>
+        <w:fldChar w:fldCharType="begin"/>
+      </w:r>
+      <w:r>
+        <w:rPr>
+          <w:lang w:val="en-US"/>
+        </w:rPr>
+        <w:instrText xml:space="preserve"> REF _Ref204263037 \h </w:instrText>
+      </w:r>
+      <w:r>
+        <w:rPr>
+          <w:lang w:val="en-US"/>
+        </w:rPr>
+      </w:r>
+      <w:r>
+        <w:rPr>
+          <w:lang w:val="en-US"/>
+        </w:rPr>
+        <w:fldChar w:fldCharType="separate"/>
+      </w:r>
+      <w:r>
+        <w:rPr>
+          <w:lang w:val="en-US"/>
+        </w:rPr>
+        <w:t xml:space="preserve">Table </w:t>
+      </w:r>
+      <w:r>
+        <w:rPr>
+          <w:noProof/>
+          <w:lang w:val="en-US"/>
+        </w:rPr>
+        <w:t>1</w:t>
+      </w:r>
+      <w:r>
+        <w:rPr>
+          <w:lang w:val="en-US"/>
+        </w:rPr>
+        <w:fldChar w:fldCharType="end"/>
+      </w:r>
+      <w:r>
+        <w:rPr>
+          <w:lang w:val="en-US"/>
+        </w:rPr>
+        <w:t>.</w:t>
+      </w:r>
+      <w:r>
+        <w:rPr>
+          <w:lang w:val="en-US"/>
+        </w:rPr>
+        <w:br/>
+      </w:r>
+    </w:p>
+    <w:p>
+      <w:pPr>
+        <w:pStyle w:val="Lgende"/>
+        <w:keepNext/>
+        <w:rPr>
+          <w:lang w:val="en-US"/>
+        </w:rPr>
+      </w:pPr>
+      <w:bookmarkStart w:id="0" w:name="_Ref204263037"/>
+      <w:r>
+        <w:rPr>
+          <w:lang w:val="en-US"/>
+        </w:rPr>
+        <w:t xml:space="preserve">Table </w:t>
+      </w:r>
+      <w:r>
+        <w:fldChar w:fldCharType="begin"/>
+      </w:r>
+      <w:r>
+        <w:rPr>
+          <w:lang w:val="en-US"/>
+        </w:rPr>
+        <w:instrText xml:space="preserve"> SEQ Table \* ARABIC </w:instrText>
+      </w:r>
+      <w:r>
+        <w:fldChar w:fldCharType="separate"/>
+      </w:r>
+      <w:r>
+        <w:rPr>
+          <w:noProof/>
+          <w:lang w:val="en-US"/>
+        </w:rPr>
+        <w:t>1</w:t>
+      </w:r>
+      <w:r>
+        <w:fldChar w:fldCharType="end"/>
+      </w:r>
+      <w:bookmarkEnd w:id="0"/>
+      <w:r>
+        <w:rPr>
+          <w:lang w:val="en-US"/>
+        </w:rPr>
+        <w:t xml:space="preserve"> – </w:t>
+      </w:r>
+      <w:r>
+        <w:rPr>
+          <w:lang w:val="en-US"/>
+        </w:rPr>
+        <w:t>Reference d</w:t>
+      </w:r>
+      <w:r>
+        <w:rPr>
+          <w:lang w:val="en-US"/>
+        </w:rPr>
+        <w:t>ioxins and dioxin-l</w:t>
+      </w:r>
+      <w:r>
+        <w:rPr>
+          <w:lang w:val="en-US"/>
+        </w:rPr>
+        <w:t>ike compounds along with their toxic equivalents.</w:t>
+      </w:r>
+    </w:p>
+    <w:tbl>
+      <w:tblPr>
+        <w:tblW w:w="5949" w:type="dxa"/>
+        <w:tblCellMar>
+          <w:left w:w="70" w:type="dxa"/>
+          <w:right w:w="70" w:type="dxa"/>
+        </w:tblCellMar>
+        <w:tblLook w:val="04A0" w:firstRow="1" w:lastRow="0" w:firstColumn="1" w:lastColumn="0" w:noHBand="0" w:noVBand="1"/>
+      </w:tblPr>
+      <w:tblGrid>
+        <w:gridCol w:w="3908"/>
+        <w:gridCol w:w="960"/>
+        <w:gridCol w:w="1081"/>
+      </w:tblGrid>
+      <w:tr>
+        <w:trPr>
+          <w:trHeight w:val="227"/>
+        </w:trPr>
+        <w:tc>
+          <w:tcPr>
+            <w:tcW w:w="3908" w:type="dxa"/>
+            <w:tcBorders>
+              <w:top w:val="single" w:sz="4" w:space="0" w:color="auto"/>
+              <w:left w:val="single" w:sz="4" w:space="0" w:color="auto"/>
+              <w:bottom w:val="single" w:sz="4" w:space="0" w:color="auto"/>
+              <w:right w:val="single" w:sz="4" w:space="0" w:color="auto"/>
+            </w:tcBorders>
+            <w:shd w:val="clear" w:color="auto" w:fill="auto"/>
+            <w:noWrap/>
+            <w:hideMark/>
+          </w:tcPr>
+          <w:p>
+            <w:pPr>
+              <w:pStyle w:val="Sansinterligne"/>
+            </w:pPr>
+            <w:r>
+              <w:t>CHEMICAL</w:t>
+            </w:r>
+          </w:p>
+        </w:tc>
+        <w:tc>
+          <w:tcPr>
+            <w:tcW w:w="960" w:type="dxa"/>
+            <w:tcBorders>
+              <w:top w:val="single" w:sz="4" w:space="0" w:color="auto"/>
+              <w:left w:val="nil"/>
+              <w:bottom w:val="single" w:sz="4" w:space="0" w:color="auto"/>
+              <w:right w:val="single" w:sz="4" w:space="0" w:color="auto"/>
+            </w:tcBorders>
+            <w:shd w:val="clear" w:color="auto" w:fill="auto"/>
+            <w:noWrap/>
+            <w:hideMark/>
+          </w:tcPr>
+          <w:p>
+            <w:pPr>
+              <w:pStyle w:val="Sansinterligne"/>
+            </w:pPr>
+            <w:r>
+              <w:t>Type</w:t>
+            </w:r>
+          </w:p>
+        </w:tc>
+        <w:tc>
+          <w:tcPr>
+            <w:tcW w:w="1081" w:type="dxa"/>
+            <w:tcBorders>
+              <w:top w:val="single" w:sz="4" w:space="0" w:color="auto"/>
+              <w:left w:val="nil"/>
+              <w:bottom w:val="single" w:sz="4" w:space="0" w:color="auto"/>
+              <w:right w:val="single" w:sz="4" w:space="0" w:color="auto"/>
+            </w:tcBorders>
+            <w:shd w:val="clear" w:color="auto" w:fill="auto"/>
+            <w:noWrap/>
+            <w:hideMark/>
+          </w:tcPr>
+          <w:p>
+            <w:pPr>
+              <w:pStyle w:val="Sansinterligne"/>
+            </w:pPr>
+            <w:r>
+              <w:t>TEF OMS 2005</w:t>
+            </w:r>
+          </w:p>
+        </w:tc>
+      </w:tr>
+      <w:tr>
+        <w:trPr>
+          <w:trHeight w:val="227"/>
+        </w:trPr>
+        <w:tc>
+          <w:tcPr>
+            <w:tcW w:w="3908" w:type="dxa"/>
+            <w:tcBorders>
+              <w:top w:val="single" w:sz="4" w:space="0" w:color="auto"/>
+              <w:left w:val="nil"/>
+              <w:bottom w:val="single" w:sz="4" w:space="0" w:color="auto"/>
+              <w:right w:val="nil"/>
+            </w:tcBorders>
+            <w:shd w:val="clear" w:color="auto" w:fill="auto"/>
+            <w:noWrap/>
+            <w:vAlign w:val="bottom"/>
+            <w:hideMark/>
+          </w:tcPr>
+          <w:p>
+            <w:pPr>
+              <w:pStyle w:val="Sansinterligne"/>
+            </w:pPr>
+            <w:r>
+              <w:t>2,3,7,8-tetrachlorodibenzo-p-dioxine</w:t>
+            </w:r>
+          </w:p>
+        </w:tc>
+        <w:tc>
+          <w:tcPr>
+            <w:tcW w:w="960" w:type="dxa"/>
+            <w:tcBorders>
+              <w:top w:val="single" w:sz="4" w:space="0" w:color="auto"/>
+              <w:left w:val="nil"/>
+              <w:bottom w:val="single" w:sz="4" w:space="0" w:color="auto"/>
+              <w:right w:val="nil"/>
+            </w:tcBorders>
+            <w:shd w:val="clear" w:color="auto" w:fill="auto"/>
+            <w:noWrap/>
+            <w:vAlign w:val="bottom"/>
+            <w:hideMark/>
+          </w:tcPr>
+          <w:p>
+            <w:pPr>
+              <w:pStyle w:val="Sansinterligne"/>
+            </w:pPr>
+            <w:r>
+              <w:t>PCDD</w:t>
+            </w:r>
+          </w:p>
+        </w:tc>
+        <w:tc>
+          <w:tcPr>
+            <w:tcW w:w="1081" w:type="dxa"/>
+            <w:tcBorders>
+              <w:top w:val="single" w:sz="4" w:space="0" w:color="auto"/>
+              <w:left w:val="nil"/>
+              <w:bottom w:val="single" w:sz="4" w:space="0" w:color="auto"/>
+              <w:right w:val="nil"/>
+            </w:tcBorders>
+            <w:shd w:val="clear" w:color="auto" w:fill="auto"/>
+            <w:noWrap/>
+            <w:vAlign w:val="bottom"/>
+            <w:hideMark/>
+          </w:tcPr>
+          <w:p>
+            <w:pPr>
+              <w:pStyle w:val="Sansinterligne"/>
+            </w:pPr>
+            <w:r>
+              <w:t>1</w:t>
+            </w:r>
+          </w:p>
+        </w:tc>
+      </w:tr>
+      <w:tr>
+        <w:trPr>
+          <w:trHeight w:val="227"/>
+        </w:trPr>
+        <w:tc>
+          <w:tcPr>
+            <w:tcW w:w="3908" w:type="dxa"/>
+            <w:tcBorders>
+              <w:top w:val="single" w:sz="4" w:space="0" w:color="auto"/>
+              <w:left w:val="nil"/>
+              <w:bottom w:val="single" w:sz="4" w:space="0" w:color="auto"/>
+              <w:right w:val="nil"/>
+            </w:tcBorders>
+            <w:shd w:val="clear" w:color="auto" w:fill="auto"/>
+            <w:noWrap/>
+            <w:vAlign w:val="bottom"/>
+            <w:hideMark/>
+          </w:tcPr>
+          <w:p>
+            <w:pPr>
+              <w:pStyle w:val="Sansinterligne"/>
+            </w:pPr>
+            <w:r>
+              <w:t>1,2,3,7,8-pentachlorodibenzo-p-dioxine</w:t>
+            </w:r>
+          </w:p>
+        </w:tc>
+        <w:tc>
+          <w:tcPr>
+            <w:tcW w:w="960" w:type="dxa"/>
+            <w:tcBorders>
+              <w:top w:val="single" w:sz="4" w:space="0" w:color="auto"/>
+              <w:left w:val="nil"/>
+              <w:bottom w:val="single" w:sz="4" w:space="0" w:color="auto"/>
+              <w:right w:val="nil"/>
+            </w:tcBorders>
+            <w:shd w:val="clear" w:color="auto" w:fill="auto"/>
+            <w:noWrap/>
+            <w:vAlign w:val="bottom"/>
+            <w:hideMark/>
+          </w:tcPr>
+          <w:p>
+            <w:pPr>
+              <w:pStyle w:val="Sansinterligne"/>
+            </w:pPr>
+            <w:r>
+              <w:t>PCDD</w:t>
+            </w:r>
+          </w:p>
+        </w:tc>
+        <w:tc>
+          <w:tcPr>
+            <w:tcW w:w="1081" w:type="dxa"/>
+            <w:tcBorders>
+              <w:top w:val="single" w:sz="4" w:space="0" w:color="auto"/>
+              <w:left w:val="nil"/>
+              <w:bottom w:val="single" w:sz="4" w:space="0" w:color="auto"/>
+              <w:right w:val="nil"/>
+            </w:tcBorders>
+            <w:shd w:val="clear" w:color="auto" w:fill="auto"/>
+            <w:noWrap/>
+            <w:vAlign w:val="bottom"/>
+            <w:hideMark/>
+          </w:tcPr>
+          <w:p>
+            <w:pPr>
+              <w:pStyle w:val="Sansinterligne"/>
+            </w:pPr>
+            <w:r>
+              <w:t>1</w:t>
+            </w:r>
+          </w:p>
+        </w:tc>
+      </w:tr>
+      <w:tr>
+        <w:trPr>
+          <w:trHeight w:val="227"/>
+        </w:trPr>
+        <w:tc>
+          <w:tcPr>
+            <w:tcW w:w="3908" w:type="dxa"/>
+            <w:tcBorders>
+              <w:top w:val="single" w:sz="4" w:space="0" w:color="auto"/>
+              <w:left w:val="nil"/>
+              <w:bottom w:val="single" w:sz="4" w:space="0" w:color="auto"/>
+              <w:right w:val="nil"/>
+            </w:tcBorders>
+            <w:shd w:val="clear" w:color="auto" w:fill="auto"/>
+            <w:noWrap/>
+            <w:vAlign w:val="bottom"/>
+            <w:hideMark/>
+          </w:tcPr>
+          <w:p>
+            <w:pPr>
+              <w:pStyle w:val="Sansinterligne"/>
+            </w:pPr>
+            <w:r>
+              <w:t>1,2,3,4,7,8-hexachlorodibenzo-p-dioxine</w:t>
+            </w:r>
+          </w:p>
+        </w:tc>
+        <w:tc>
+          <w:tcPr>
+            <w:tcW w:w="960" w:type="dxa"/>
+            <w:tcBorders>
+              <w:top w:val="single" w:sz="4" w:space="0" w:color="auto"/>
+              <w:left w:val="nil"/>
+              <w:bottom w:val="single" w:sz="4" w:space="0" w:color="auto"/>
+              <w:right w:val="nil"/>
+            </w:tcBorders>
+            <w:shd w:val="clear" w:color="auto" w:fill="auto"/>
+            <w:noWrap/>
+            <w:vAlign w:val="bottom"/>
+            <w:hideMark/>
+          </w:tcPr>
+          <w:p>
+            <w:pPr>
+              <w:pStyle w:val="Sansinterligne"/>
+            </w:pPr>
+            <w:r>
+              <w:t>PCDD</w:t>
+            </w:r>
+          </w:p>
+        </w:tc>
+        <w:tc>
+          <w:tcPr>
+            <w:tcW w:w="1081" w:type="dxa"/>
+            <w:tcBorders>
+              <w:top w:val="single" w:sz="4" w:space="0" w:color="auto"/>
+              <w:left w:val="nil"/>
+              <w:bottom w:val="single" w:sz="4" w:space="0" w:color="auto"/>
+              <w:right w:val="nil"/>
+            </w:tcBorders>
+            <w:shd w:val="clear" w:color="auto" w:fill="auto"/>
+            <w:noWrap/>
+            <w:vAlign w:val="bottom"/>
+            <w:hideMark/>
+          </w:tcPr>
+          <w:p>
+            <w:pPr>
+              <w:pStyle w:val="Sansinterligne"/>
+            </w:pPr>
+            <w:r>
+              <w:t>0,1</w:t>
+            </w:r>
+          </w:p>
+        </w:tc>
+      </w:tr>
+      <w:tr>
+        <w:trPr>
+          <w:trHeight w:val="227"/>
+        </w:trPr>
+        <w:tc>
+          <w:tcPr>
+            <w:tcW w:w="3908" w:type="dxa"/>
+            <w:tcBorders>
+              <w:top w:val="single" w:sz="4" w:space="0" w:color="auto"/>
+              <w:left w:val="nil"/>
+              <w:bottom w:val="single" w:sz="4" w:space="0" w:color="auto"/>
+              <w:right w:val="nil"/>
+            </w:tcBorders>
+            <w:shd w:val="clear" w:color="auto" w:fill="auto"/>
+            <w:noWrap/>
+            <w:vAlign w:val="bottom"/>
+            <w:hideMark/>
+          </w:tcPr>
+          <w:p>
+            <w:pPr>
+              <w:pStyle w:val="Sansinterligne"/>
+            </w:pPr>
+            <w:r>
+              <w:t>1,2,3,6,7,8-hexachlorodibenzo-p-dioxine</w:t>
+            </w:r>
+          </w:p>
+        </w:tc>
+        <w:tc>
+          <w:tcPr>
+            <w:tcW w:w="960" w:type="dxa"/>
+            <w:tcBorders>
+              <w:top w:val="single" w:sz="4" w:space="0" w:color="auto"/>
+              <w:left w:val="nil"/>
+              <w:bottom w:val="single" w:sz="4" w:space="0" w:color="auto"/>
+              <w:right w:val="nil"/>
+            </w:tcBorders>
+            <w:shd w:val="clear" w:color="auto" w:fill="auto"/>
+            <w:noWrap/>
+            <w:vAlign w:val="bottom"/>
+            <w:hideMark/>
+          </w:tcPr>
+          <w:p>
+            <w:pPr>
+              <w:pStyle w:val="Sansinterligne"/>
+            </w:pPr>
+            <w:r>
+              <w:t>PCDD</w:t>
+            </w:r>
+          </w:p>
+        </w:tc>
+        <w:tc>
+          <w:tcPr>
+            <w:tcW w:w="1081" w:type="dxa"/>
+            <w:tcBorders>
+              <w:top w:val="single" w:sz="4" w:space="0" w:color="auto"/>
+              <w:left w:val="nil"/>
+              <w:bottom w:val="single" w:sz="4" w:space="0" w:color="auto"/>
+              <w:right w:val="nil"/>
+            </w:tcBorders>
+            <w:shd w:val="clear" w:color="auto" w:fill="auto"/>
+            <w:noWrap/>
+            <w:vAlign w:val="bottom"/>
+            <w:hideMark/>
+          </w:tcPr>
+          <w:p>
+            <w:pPr>
+              <w:pStyle w:val="Sansinterligne"/>
+            </w:pPr>
+            <w:r>
+              <w:t>0,1</w:t>
+            </w:r>
+          </w:p>
+        </w:tc>
+      </w:tr>
+      <w:tr>
+        <w:trPr>
+          <w:trHeight w:val="227"/>
+        </w:trPr>
+        <w:tc>
+          <w:tcPr>
+            <w:tcW w:w="3908" w:type="dxa"/>
+            <w:tcBorders>
+              <w:top w:val="single" w:sz="4" w:space="0" w:color="auto"/>
+              <w:left w:val="nil"/>
+              <w:bottom w:val="single" w:sz="4" w:space="0" w:color="auto"/>
+              <w:right w:val="nil"/>
+            </w:tcBorders>
+            <w:shd w:val="clear" w:color="auto" w:fill="auto"/>
+            <w:noWrap/>
+            <w:vAlign w:val="bottom"/>
+            <w:hideMark/>
+          </w:tcPr>
+          <w:p>
+            <w:pPr>
+              <w:pStyle w:val="Sansinterligne"/>
+            </w:pPr>
+            <w:r>
+              <w:t>1,2,3,7,8,9-hexachlorodibenzo-p-dioxine</w:t>
+            </w:r>
+          </w:p>
+        </w:tc>
+        <w:tc>
+          <w:tcPr>
+            <w:tcW w:w="960" w:type="dxa"/>
+            <w:tcBorders>
+              <w:top w:val="single" w:sz="4" w:space="0" w:color="auto"/>
+              <w:left w:val="nil"/>
+              <w:bottom w:val="single" w:sz="4" w:space="0" w:color="auto"/>
+              <w:right w:val="nil"/>
+            </w:tcBorders>
+            <w:shd w:val="clear" w:color="auto" w:fill="auto"/>
+            <w:noWrap/>
+            <w:vAlign w:val="bottom"/>
+            <w:hideMark/>
+          </w:tcPr>
+          <w:p>
+            <w:pPr>
+              <w:pStyle w:val="Sansinterligne"/>
+            </w:pPr>
+            <w:r>
+              <w:t>PCDD</w:t>
+            </w:r>
+          </w:p>
+        </w:tc>
+        <w:tc>
+          <w:tcPr>
+            <w:tcW w:w="1081" w:type="dxa"/>
+            <w:tcBorders>
+              <w:top w:val="single" w:sz="4" w:space="0" w:color="auto"/>
+              <w:left w:val="nil"/>
+              <w:bottom w:val="single" w:sz="4" w:space="0" w:color="auto"/>
+              <w:right w:val="nil"/>
+            </w:tcBorders>
+            <w:shd w:val="clear" w:color="auto" w:fill="auto"/>
+            <w:noWrap/>
+            <w:vAlign w:val="bottom"/>
+            <w:hideMark/>
+          </w:tcPr>
+          <w:p>
+            <w:pPr>
+              <w:pStyle w:val="Sansinterligne"/>
+            </w:pPr>
+            <w:r>
+              <w:t>0,1</w:t>
+            </w:r>
+          </w:p>
+        </w:tc>
+      </w:tr>
+      <w:tr>
+        <w:trPr>
+          <w:trHeight w:val="227"/>
+        </w:trPr>
+        <w:tc>
+          <w:tcPr>
+            <w:tcW w:w="3908" w:type="dxa"/>
+            <w:tcBorders>
+              <w:top w:val="single" w:sz="4" w:space="0" w:color="auto"/>
+              <w:left w:val="nil"/>
+              <w:bottom w:val="single" w:sz="4" w:space="0" w:color="auto"/>
+              <w:right w:val="nil"/>
+            </w:tcBorders>
+            <w:shd w:val="clear" w:color="auto" w:fill="auto"/>
+            <w:noWrap/>
+            <w:vAlign w:val="bottom"/>
+            <w:hideMark/>
+          </w:tcPr>
+          <w:p>
+            <w:pPr>
+              <w:pStyle w:val="Sansinterligne"/>
+            </w:pPr>
+            <w:r>
+              <w:t>1,2,3,4,6,7,8-heptachlorodibenzo-p-dioxine</w:t>
+            </w:r>
+          </w:p>
+        </w:tc>
+        <w:tc>
+          <w:tcPr>
+            <w:tcW w:w="960" w:type="dxa"/>
+            <w:tcBorders>
+              <w:top w:val="single" w:sz="4" w:space="0" w:color="auto"/>
+              <w:left w:val="nil"/>
+              <w:bottom w:val="single" w:sz="4" w:space="0" w:color="auto"/>
+              <w:right w:val="nil"/>
+            </w:tcBorders>
+            <w:shd w:val="clear" w:color="auto" w:fill="auto"/>
+            <w:noWrap/>
+            <w:vAlign w:val="bottom"/>
+            <w:hideMark/>
+          </w:tcPr>
+          <w:p>
+            <w:pPr>
+              <w:pStyle w:val="Sansinterligne"/>
+            </w:pPr>
+            <w:r>
+              <w:t>PCDD</w:t>
+            </w:r>
+          </w:p>
+        </w:tc>
+        <w:tc>
+          <w:tcPr>
+            <w:tcW w:w="1081" w:type="dxa"/>
+            <w:tcBorders>
+              <w:top w:val="single" w:sz="4" w:space="0" w:color="auto"/>
+              <w:left w:val="nil"/>
+              <w:bottom w:val="single" w:sz="4" w:space="0" w:color="auto"/>
+              <w:right w:val="nil"/>
+            </w:tcBorders>
+            <w:shd w:val="clear" w:color="auto" w:fill="auto"/>
+            <w:noWrap/>
+            <w:vAlign w:val="bottom"/>
+            <w:hideMark/>
+          </w:tcPr>
+          <w:p>
+            <w:pPr>
+              <w:pStyle w:val="Sansinterligne"/>
+            </w:pPr>
+            <w:r>
+              <w:t>0,01</w:t>
+            </w:r>
+          </w:p>
+        </w:tc>
+      </w:tr>
+      <w:tr>
+        <w:trPr>
+          <w:trHeight w:val="227"/>
+        </w:trPr>
+        <w:tc>
+          <w:tcPr>
+            <w:tcW w:w="3908" w:type="dxa"/>
+            <w:tcBorders>
+              <w:top w:val="single" w:sz="4" w:space="0" w:color="auto"/>
+              <w:left w:val="nil"/>
+              <w:bottom w:val="single" w:sz="4" w:space="0" w:color="auto"/>
+              <w:right w:val="nil"/>
+            </w:tcBorders>
+            <w:shd w:val="clear" w:color="auto" w:fill="auto"/>
+            <w:noWrap/>
+            <w:vAlign w:val="bottom"/>
+            <w:hideMark/>
+          </w:tcPr>
+          <w:p>
+            <w:pPr>
+              <w:pStyle w:val="Sansinterligne"/>
+            </w:pPr>
+            <w:proofErr w:type="spellStart"/>
+            <w:proofErr w:type="gramStart"/>
+            <w:r>
+              <w:t>octachlorodibenzo</w:t>
+            </w:r>
+            <w:proofErr w:type="spellEnd"/>
+            <w:proofErr w:type="gramEnd"/>
+            <w:r>
+              <w:t>-p-dioxine</w:t>
+            </w:r>
+          </w:p>
+        </w:tc>
+        <w:tc>
+          <w:tcPr>
+            <w:tcW w:w="960" w:type="dxa"/>
+            <w:tcBorders>
+              <w:top w:val="single" w:sz="4" w:space="0" w:color="auto"/>
+              <w:left w:val="nil"/>
+              <w:bottom w:val="single" w:sz="4" w:space="0" w:color="auto"/>
+              <w:right w:val="nil"/>
+            </w:tcBorders>
+            <w:shd w:val="clear" w:color="auto" w:fill="auto"/>
+            <w:noWrap/>
+            <w:vAlign w:val="bottom"/>
+            <w:hideMark/>
+          </w:tcPr>
+          <w:p>
+            <w:pPr>
+              <w:pStyle w:val="Sansinterligne"/>
+            </w:pPr>
+            <w:r>
+              <w:t>PCDD</w:t>
+            </w:r>
+          </w:p>
+        </w:tc>
+        <w:tc>
+          <w:tcPr>
+            <w:tcW w:w="1081" w:type="dxa"/>
+            <w:tcBorders>
+              <w:top w:val="single" w:sz="4" w:space="0" w:color="auto"/>
+              <w:left w:val="nil"/>
+              <w:bottom w:val="single" w:sz="4" w:space="0" w:color="auto"/>
+              <w:right w:val="nil"/>
+            </w:tcBorders>
+            <w:shd w:val="clear" w:color="auto" w:fill="auto"/>
+            <w:noWrap/>
+            <w:vAlign w:val="bottom"/>
+            <w:hideMark/>
+          </w:tcPr>
+          <w:p>
+            <w:pPr>
+              <w:pStyle w:val="Sansinterligne"/>
+            </w:pPr>
+            <w:r>
+              <w:t>0,0003</w:t>
+            </w:r>
+          </w:p>
+        </w:tc>
+      </w:tr>
+      <w:tr>
+        <w:trPr>
+          <w:trHeight w:val="227"/>
+        </w:trPr>
+        <w:tc>
+          <w:tcPr>
+            <w:tcW w:w="3908" w:type="dxa"/>
+            <w:tcBorders>
+              <w:top w:val="single" w:sz="4" w:space="0" w:color="auto"/>
+              <w:left w:val="nil"/>
+              <w:bottom w:val="single" w:sz="4" w:space="0" w:color="auto"/>
+              <w:right w:val="nil"/>
+            </w:tcBorders>
+            <w:shd w:val="clear" w:color="auto" w:fill="auto"/>
+            <w:noWrap/>
+            <w:vAlign w:val="bottom"/>
+            <w:hideMark/>
+          </w:tcPr>
+          <w:p>
+            <w:pPr>
+              <w:pStyle w:val="Sansinterligne"/>
+            </w:pPr>
+            <w:r>
+              <w:t>2,3,7,8-tetrachlorodibenzofuran</w:t>
+            </w:r>
+          </w:p>
+        </w:tc>
+        <w:tc>
+          <w:tcPr>
+            <w:tcW w:w="960" w:type="dxa"/>
+            <w:tcBorders>
+              <w:top w:val="single" w:sz="4" w:space="0" w:color="auto"/>
+              <w:left w:val="nil"/>
+              <w:bottom w:val="single" w:sz="4" w:space="0" w:color="auto"/>
+              <w:right w:val="nil"/>
+            </w:tcBorders>
+            <w:shd w:val="clear" w:color="auto" w:fill="auto"/>
+            <w:noWrap/>
+            <w:vAlign w:val="bottom"/>
+            <w:hideMark/>
+          </w:tcPr>
+          <w:p>
+            <w:pPr>
+              <w:pStyle w:val="Sansinterligne"/>
+            </w:pPr>
+            <w:r>
+              <w:t>PCDF</w:t>
+            </w:r>
+          </w:p>
+        </w:tc>
+        <w:tc>
+          <w:tcPr>
+            <w:tcW w:w="1081" w:type="dxa"/>
+            <w:tcBorders>
+              <w:top w:val="single" w:sz="4" w:space="0" w:color="auto"/>
+              <w:left w:val="nil"/>
+              <w:bottom w:val="single" w:sz="4" w:space="0" w:color="auto"/>
+              <w:right w:val="nil"/>
+            </w:tcBorders>
+            <w:shd w:val="clear" w:color="auto" w:fill="auto"/>
+            <w:noWrap/>
+            <w:vAlign w:val="bottom"/>
+            <w:hideMark/>
+          </w:tcPr>
+          <w:p>
+            <w:pPr>
+              <w:pStyle w:val="Sansinterligne"/>
+            </w:pPr>
+            <w:r>
+              <w:t>0,1</w:t>
+            </w:r>
+          </w:p>
+        </w:tc>
+      </w:tr>
+      <w:tr>
+        <w:trPr>
+          <w:trHeight w:val="227"/>
+        </w:trPr>
+        <w:tc>
+          <w:tcPr>
+            <w:tcW w:w="3908" w:type="dxa"/>
+            <w:tcBorders>
+              <w:top w:val="single" w:sz="4" w:space="0" w:color="auto"/>
+              <w:left w:val="nil"/>
+              <w:bottom w:val="single" w:sz="4" w:space="0" w:color="auto"/>
+              <w:right w:val="nil"/>
+            </w:tcBorders>
+            <w:shd w:val="clear" w:color="auto" w:fill="auto"/>
+            <w:noWrap/>
+            <w:vAlign w:val="bottom"/>
+            <w:hideMark/>
+          </w:tcPr>
+          <w:p>
+            <w:pPr>
+              <w:pStyle w:val="Sansinterligne"/>
+            </w:pPr>
+            <w:r>
+              <w:t>1,2,3,7,8-pentachlorodibenzofuran</w:t>
+            </w:r>
+          </w:p>
+        </w:tc>
+        <w:tc>
+          <w:tcPr>
+            <w:tcW w:w="960" w:type="dxa"/>
+            <w:tcBorders>
+              <w:top w:val="single" w:sz="4" w:space="0" w:color="auto"/>
+              <w:left w:val="nil"/>
+              <w:bottom w:val="single" w:sz="4" w:space="0" w:color="auto"/>
+              <w:right w:val="nil"/>
+            </w:tcBorders>
+            <w:shd w:val="clear" w:color="auto" w:fill="auto"/>
+            <w:noWrap/>
+            <w:vAlign w:val="bottom"/>
+            <w:hideMark/>
+          </w:tcPr>
+          <w:p>
+            <w:pPr>
+              <w:pStyle w:val="Sansinterligne"/>
+            </w:pPr>
+            <w:r>
+              <w:t>PCDF</w:t>
+            </w:r>
+          </w:p>
+        </w:tc>
+        <w:tc>
+          <w:tcPr>
+            <w:tcW w:w="1081" w:type="dxa"/>
+            <w:tcBorders>
+              <w:top w:val="single" w:sz="4" w:space="0" w:color="auto"/>
+              <w:left w:val="nil"/>
+              <w:bottom w:val="single" w:sz="4" w:space="0" w:color="auto"/>
+              <w:right w:val="nil"/>
+            </w:tcBorders>
+            <w:shd w:val="clear" w:color="auto" w:fill="auto"/>
+            <w:noWrap/>
+            <w:vAlign w:val="bottom"/>
+            <w:hideMark/>
+          </w:tcPr>
+          <w:p>
+            <w:pPr>
+              <w:pStyle w:val="Sansinterligne"/>
+            </w:pPr>
+            <w:r>
+              <w:t>0,03</w:t>
+            </w:r>
+          </w:p>
+        </w:tc>
+      </w:tr>
+      <w:tr>
+        <w:trPr>
+          <w:trHeight w:val="227"/>
+        </w:trPr>
+        <w:tc>
+          <w:tcPr>
+            <w:tcW w:w="3908" w:type="dxa"/>
+            <w:tcBorders>
+              <w:top w:val="single" w:sz="4" w:space="0" w:color="auto"/>
+              <w:left w:val="nil"/>
+              <w:bottom w:val="single" w:sz="4" w:space="0" w:color="auto"/>
+              <w:right w:val="nil"/>
+            </w:tcBorders>
+            <w:shd w:val="clear" w:color="auto" w:fill="auto"/>
+            <w:noWrap/>
+            <w:vAlign w:val="bottom"/>
+            <w:hideMark/>
+          </w:tcPr>
+          <w:p>
+            <w:pPr>
+              <w:pStyle w:val="Sansinterligne"/>
+            </w:pPr>
+            <w:r>
+              <w:t>2,3,4,7,8-pentachlorodibenzofuran</w:t>
+            </w:r>
+          </w:p>
+        </w:tc>
+        <w:tc>
+          <w:tcPr>
+            <w:tcW w:w="960" w:type="dxa"/>
+            <w:tcBorders>
+              <w:top w:val="single" w:sz="4" w:space="0" w:color="auto"/>
+              <w:left w:val="nil"/>
+              <w:bottom w:val="single" w:sz="4" w:space="0" w:color="auto"/>
+              <w:right w:val="nil"/>
+            </w:tcBorders>
+            <w:shd w:val="clear" w:color="auto" w:fill="auto"/>
+            <w:noWrap/>
+            <w:vAlign w:val="bottom"/>
+            <w:hideMark/>
+          </w:tcPr>
+          <w:p>
+            <w:pPr>
+              <w:pStyle w:val="Sansinterligne"/>
+            </w:pPr>
+            <w:r>
+              <w:t>PCDF</w:t>
+            </w:r>
+          </w:p>
+        </w:tc>
+        <w:tc>
+          <w:tcPr>
+            <w:tcW w:w="1081" w:type="dxa"/>
+            <w:tcBorders>
+              <w:top w:val="single" w:sz="4" w:space="0" w:color="auto"/>
+              <w:left w:val="nil"/>
+              <w:bottom w:val="single" w:sz="4" w:space="0" w:color="auto"/>
+              <w:right w:val="nil"/>
+            </w:tcBorders>
+            <w:shd w:val="clear" w:color="auto" w:fill="auto"/>
+            <w:noWrap/>
+            <w:vAlign w:val="bottom"/>
+            <w:hideMark/>
+          </w:tcPr>
+          <w:p>
+            <w:pPr>
+              <w:pStyle w:val="Sansinterligne"/>
+            </w:pPr>
+            <w:r>
+              <w:t>0,3</w:t>
+            </w:r>
+          </w:p>
+        </w:tc>
+      </w:tr>
+      <w:tr>
+        <w:trPr>
+          <w:trHeight w:val="227"/>
+        </w:trPr>
+        <w:tc>
+          <w:tcPr>
+            <w:tcW w:w="3908" w:type="dxa"/>
+            <w:tcBorders>
+              <w:top w:val="single" w:sz="4" w:space="0" w:color="auto"/>
+              <w:left w:val="nil"/>
+              <w:bottom w:val="single" w:sz="4" w:space="0" w:color="auto"/>
+              <w:right w:val="nil"/>
+            </w:tcBorders>
+            <w:shd w:val="clear" w:color="auto" w:fill="auto"/>
+            <w:noWrap/>
+            <w:vAlign w:val="bottom"/>
+            <w:hideMark/>
+          </w:tcPr>
+          <w:p>
+            <w:pPr>
+              <w:pStyle w:val="Sansinterligne"/>
+            </w:pPr>
+            <w:r>
+              <w:t>1,2,3,4,7,8-hexachlorodibenzofuran</w:t>
+            </w:r>
+          </w:p>
+        </w:tc>
+        <w:tc>
+          <w:tcPr>
+            <w:tcW w:w="960" w:type="dxa"/>
+            <w:tcBorders>
+              <w:top w:val="single" w:sz="4" w:space="0" w:color="auto"/>
+              <w:left w:val="nil"/>
+              <w:bottom w:val="single" w:sz="4" w:space="0" w:color="auto"/>
+              <w:right w:val="nil"/>
+            </w:tcBorders>
+            <w:shd w:val="clear" w:color="auto" w:fill="auto"/>
+            <w:noWrap/>
+            <w:vAlign w:val="bottom"/>
+            <w:hideMark/>
+          </w:tcPr>
+          <w:p>
+            <w:pPr>
+              <w:pStyle w:val="Sansinterligne"/>
+            </w:pPr>
+            <w:r>
+              <w:t>PCDF</w:t>
+            </w:r>
+          </w:p>
+        </w:tc>
+        <w:tc>
+          <w:tcPr>
+            <w:tcW w:w="1081" w:type="dxa"/>
+            <w:tcBorders>
+              <w:top w:val="single" w:sz="4" w:space="0" w:color="auto"/>
+              <w:left w:val="nil"/>
+              <w:bottom w:val="single" w:sz="4" w:space="0" w:color="auto"/>
+              <w:right w:val="nil"/>
+            </w:tcBorders>
+            <w:shd w:val="clear" w:color="auto" w:fill="auto"/>
+            <w:noWrap/>
+            <w:vAlign w:val="bottom"/>
+            <w:hideMark/>
+          </w:tcPr>
+          <w:p>
+            <w:pPr>
+              <w:pStyle w:val="Sansinterligne"/>
+            </w:pPr>
+            <w:r>
+              <w:t>0,1</w:t>
+            </w:r>
+          </w:p>
+        </w:tc>
+      </w:tr>
+      <w:tr>
+        <w:trPr>
+          <w:trHeight w:val="227"/>
+        </w:trPr>
+        <w:tc>
+          <w:tcPr>
+            <w:tcW w:w="3908" w:type="dxa"/>
+            <w:tcBorders>
+              <w:top w:val="single" w:sz="4" w:space="0" w:color="auto"/>
+              <w:left w:val="nil"/>
+              <w:bottom w:val="single" w:sz="4" w:space="0" w:color="auto"/>
+              <w:right w:val="nil"/>
+            </w:tcBorders>
+            <w:shd w:val="clear" w:color="auto" w:fill="auto"/>
+            <w:noWrap/>
+            <w:vAlign w:val="bottom"/>
+            <w:hideMark/>
+          </w:tcPr>
+          <w:p>
+            <w:pPr>
+              <w:pStyle w:val="Sansinterligne"/>
+            </w:pPr>
+            <w:r>
+              <w:t>1,2,3,6,7,8-hexachlorodibenzofuran</w:t>
+            </w:r>
+          </w:p>
+        </w:tc>
+        <w:tc>
+          <w:tcPr>
+            <w:tcW w:w="960" w:type="dxa"/>
+            <w:tcBorders>
+              <w:top w:val="single" w:sz="4" w:space="0" w:color="auto"/>
+              <w:left w:val="nil"/>
+              <w:bottom w:val="single" w:sz="4" w:space="0" w:color="auto"/>
+              <w:right w:val="nil"/>
+            </w:tcBorders>
+            <w:shd w:val="clear" w:color="auto" w:fill="auto"/>
+            <w:noWrap/>
+            <w:vAlign w:val="bottom"/>
+            <w:hideMark/>
+          </w:tcPr>
+          <w:p>
+            <w:pPr>
+              <w:pStyle w:val="Sansinterligne"/>
+            </w:pPr>
+            <w:r>
+              <w:t>PCDF</w:t>
+            </w:r>
+          </w:p>
+        </w:tc>
+        <w:tc>
+          <w:tcPr>
+            <w:tcW w:w="1081" w:type="dxa"/>
+            <w:tcBorders>
+              <w:top w:val="single" w:sz="4" w:space="0" w:color="auto"/>
+              <w:left w:val="nil"/>
+              <w:bottom w:val="single" w:sz="4" w:space="0" w:color="auto"/>
+              <w:right w:val="nil"/>
+            </w:tcBorders>
+            <w:shd w:val="clear" w:color="auto" w:fill="auto"/>
+            <w:noWrap/>
+            <w:vAlign w:val="bottom"/>
+            <w:hideMark/>
+          </w:tcPr>
+          <w:p>
+            <w:pPr>
+              <w:pStyle w:val="Sansinterligne"/>
+            </w:pPr>
+            <w:r>
+              <w:t>0,1</w:t>
+            </w:r>
+          </w:p>
+        </w:tc>
+      </w:tr>
+      <w:tr>
+        <w:trPr>
+          <w:trHeight w:val="227"/>
+        </w:trPr>
+        <w:tc>
+          <w:tcPr>
+            <w:tcW w:w="3908" w:type="dxa"/>
+            <w:tcBorders>
+              <w:top w:val="single" w:sz="4" w:space="0" w:color="auto"/>
+              <w:left w:val="nil"/>
+              <w:bottom w:val="single" w:sz="4" w:space="0" w:color="auto"/>
+              <w:right w:val="nil"/>
+            </w:tcBorders>
+            <w:shd w:val="clear" w:color="auto" w:fill="auto"/>
+            <w:noWrap/>
+            <w:vAlign w:val="bottom"/>
+            <w:hideMark/>
+          </w:tcPr>
+          <w:p>
+            <w:pPr>
+              <w:pStyle w:val="Sansinterligne"/>
+            </w:pPr>
+            <w:r>
+              <w:t>1,2,3,7,8,9-hexachlorodibenzofuran</w:t>
+            </w:r>
+          </w:p>
+        </w:tc>
+        <w:tc>
+          <w:tcPr>
+            <w:tcW w:w="960" w:type="dxa"/>
+            <w:tcBorders>
+              <w:top w:val="single" w:sz="4" w:space="0" w:color="auto"/>
+              <w:left w:val="nil"/>
+              <w:bottom w:val="single" w:sz="4" w:space="0" w:color="auto"/>
+              <w:right w:val="nil"/>
+            </w:tcBorders>
+            <w:shd w:val="clear" w:color="auto" w:fill="auto"/>
+            <w:noWrap/>
+            <w:vAlign w:val="bottom"/>
+            <w:hideMark/>
+          </w:tcPr>
+          <w:p>
+            <w:pPr>
+              <w:pStyle w:val="Sansinterligne"/>
+            </w:pPr>
+            <w:r>
+              <w:t>PCDF</w:t>
+            </w:r>
+          </w:p>
+        </w:tc>
+        <w:tc>
+          <w:tcPr>
+            <w:tcW w:w="1081" w:type="dxa"/>
+            <w:tcBorders>
+              <w:top w:val="single" w:sz="4" w:space="0" w:color="auto"/>
+              <w:left w:val="nil"/>
+              <w:bottom w:val="single" w:sz="4" w:space="0" w:color="auto"/>
+              <w:right w:val="nil"/>
+            </w:tcBorders>
+            <w:shd w:val="clear" w:color="auto" w:fill="auto"/>
+            <w:noWrap/>
+            <w:vAlign w:val="bottom"/>
+            <w:hideMark/>
+          </w:tcPr>
+          <w:p>
+            <w:pPr>
+              <w:pStyle w:val="Sansinterligne"/>
+            </w:pPr>
+            <w:r>
+              <w:t>0,1</w:t>
+            </w:r>
+          </w:p>
+        </w:tc>
+      </w:tr>
+      <w:tr>
+        <w:trPr>
+          <w:trHeight w:val="227"/>
+        </w:trPr>
+        <w:tc>
+          <w:tcPr>
+            <w:tcW w:w="3908" w:type="dxa"/>
+            <w:tcBorders>
+              <w:top w:val="single" w:sz="4" w:space="0" w:color="auto"/>
+              <w:left w:val="nil"/>
+              <w:bottom w:val="single" w:sz="4" w:space="0" w:color="auto"/>
+              <w:right w:val="nil"/>
+            </w:tcBorders>
+            <w:shd w:val="clear" w:color="auto" w:fill="auto"/>
+            <w:noWrap/>
+            <w:vAlign w:val="bottom"/>
+            <w:hideMark/>
+          </w:tcPr>
+          <w:p>
+            <w:pPr>
+              <w:pStyle w:val="Sansinterligne"/>
+            </w:pPr>
+            <w:r>
+              <w:t>2,3,4,6,7,8-hexachlorodibenzofuran</w:t>
+            </w:r>
+          </w:p>
+        </w:tc>
+        <w:tc>
+          <w:tcPr>
+            <w:tcW w:w="960" w:type="dxa"/>
+            <w:tcBorders>
+              <w:top w:val="single" w:sz="4" w:space="0" w:color="auto"/>
+              <w:left w:val="nil"/>
+              <w:bottom w:val="single" w:sz="4" w:space="0" w:color="auto"/>
+              <w:right w:val="nil"/>
+            </w:tcBorders>
+            <w:shd w:val="clear" w:color="auto" w:fill="auto"/>
+            <w:noWrap/>
+            <w:vAlign w:val="bottom"/>
+            <w:hideMark/>
+          </w:tcPr>
+          <w:p>
+            <w:pPr>
+              <w:pStyle w:val="Sansinterligne"/>
+            </w:pPr>
+            <w:r>
+              <w:t>PCDF</w:t>
+            </w:r>
+          </w:p>
+        </w:tc>
+        <w:tc>
+          <w:tcPr>
+            <w:tcW w:w="1081" w:type="dxa"/>
+            <w:tcBorders>
+              <w:top w:val="single" w:sz="4" w:space="0" w:color="auto"/>
+              <w:left w:val="nil"/>
+              <w:bottom w:val="single" w:sz="4" w:space="0" w:color="auto"/>
+              <w:right w:val="nil"/>
+            </w:tcBorders>
+            <w:shd w:val="clear" w:color="auto" w:fill="auto"/>
+            <w:noWrap/>
+            <w:vAlign w:val="bottom"/>
+            <w:hideMark/>
+          </w:tcPr>
+          <w:p>
+            <w:pPr>
+              <w:pStyle w:val="Sansinterligne"/>
+            </w:pPr>
+            <w:r>
+              <w:t>0,1</w:t>
+            </w:r>
+          </w:p>
+        </w:tc>
+      </w:tr>
+      <w:tr>
+        <w:trPr>
+          <w:trHeight w:val="227"/>
+        </w:trPr>
+        <w:tc>
+          <w:tcPr>
+            <w:tcW w:w="3908" w:type="dxa"/>
+            <w:tcBorders>
+              <w:top w:val="single" w:sz="4" w:space="0" w:color="auto"/>
+              <w:left w:val="nil"/>
+              <w:bottom w:val="single" w:sz="4" w:space="0" w:color="auto"/>
+              <w:right w:val="nil"/>
+            </w:tcBorders>
+            <w:shd w:val="clear" w:color="auto" w:fill="auto"/>
+            <w:noWrap/>
+            <w:vAlign w:val="bottom"/>
+            <w:hideMark/>
+          </w:tcPr>
+          <w:p>
+            <w:pPr>
+              <w:pStyle w:val="Sansinterligne"/>
+            </w:pPr>
+            <w:r>
+              <w:t>1,2,3,4,6,7,8-heptachlorodibenzofuran</w:t>
+            </w:r>
+          </w:p>
+        </w:tc>
+        <w:tc>
+          <w:tcPr>
+            <w:tcW w:w="960" w:type="dxa"/>
+            <w:tcBorders>
+              <w:top w:val="single" w:sz="4" w:space="0" w:color="auto"/>
+              <w:left w:val="nil"/>
+              <w:bottom w:val="single" w:sz="4" w:space="0" w:color="auto"/>
+              <w:right w:val="nil"/>
+            </w:tcBorders>
+            <w:shd w:val="clear" w:color="auto" w:fill="auto"/>
+            <w:noWrap/>
+            <w:vAlign w:val="bottom"/>
+            <w:hideMark/>
+          </w:tcPr>
+          <w:p>
+            <w:pPr>
+              <w:pStyle w:val="Sansinterligne"/>
+            </w:pPr>
+            <w:r>
+              <w:t>PCDF</w:t>
+            </w:r>
+          </w:p>
+        </w:tc>
+        <w:tc>
+          <w:tcPr>
+            <w:tcW w:w="1081" w:type="dxa"/>
+            <w:tcBorders>
+              <w:top w:val="single" w:sz="4" w:space="0" w:color="auto"/>
+              <w:left w:val="nil"/>
+              <w:bottom w:val="single" w:sz="4" w:space="0" w:color="auto"/>
+              <w:right w:val="nil"/>
+            </w:tcBorders>
+            <w:shd w:val="clear" w:color="auto" w:fill="auto"/>
+            <w:noWrap/>
+            <w:vAlign w:val="bottom"/>
+            <w:hideMark/>
+          </w:tcPr>
+          <w:p>
+            <w:pPr>
+              <w:pStyle w:val="Sansinterligne"/>
+            </w:pPr>
+            <w:r>
+              <w:t>0,01</w:t>
+            </w:r>
+          </w:p>
+        </w:tc>
+      </w:tr>
+      <w:tr>
+        <w:trPr>
+          <w:trHeight w:val="227"/>
+        </w:trPr>
+        <w:tc>
+          <w:tcPr>
+            <w:tcW w:w="3908" w:type="dxa"/>
+            <w:tcBorders>
+              <w:top w:val="single" w:sz="4" w:space="0" w:color="auto"/>
+              <w:left w:val="nil"/>
+              <w:bottom w:val="single" w:sz="4" w:space="0" w:color="auto"/>
+              <w:right w:val="nil"/>
+            </w:tcBorders>
+            <w:shd w:val="clear" w:color="auto" w:fill="auto"/>
+            <w:noWrap/>
+            <w:vAlign w:val="bottom"/>
+            <w:hideMark/>
+          </w:tcPr>
+          <w:p>
+            <w:pPr>
+              <w:pStyle w:val="Sansinterligne"/>
+            </w:pPr>
+            <w:r>
+              <w:t>1,2,3,4,7,8,9-heptachlorodibenzofuran</w:t>
+            </w:r>
+          </w:p>
+        </w:tc>
+        <w:tc>
+          <w:tcPr>
+            <w:tcW w:w="960" w:type="dxa"/>
+            <w:tcBorders>
+              <w:top w:val="single" w:sz="4" w:space="0" w:color="auto"/>
+              <w:left w:val="nil"/>
+              <w:bottom w:val="single" w:sz="4" w:space="0" w:color="auto"/>
+              <w:right w:val="nil"/>
+            </w:tcBorders>
+            <w:shd w:val="clear" w:color="auto" w:fill="auto"/>
+            <w:noWrap/>
+            <w:vAlign w:val="bottom"/>
+            <w:hideMark/>
+          </w:tcPr>
+          <w:p>
+            <w:pPr>
+              <w:pStyle w:val="Sansinterligne"/>
+            </w:pPr>
+            <w:r>
+              <w:t>PCDF</w:t>
+            </w:r>
+          </w:p>
+        </w:tc>
+        <w:tc>
+          <w:tcPr>
+            <w:tcW w:w="1081" w:type="dxa"/>
+            <w:tcBorders>
+              <w:top w:val="single" w:sz="4" w:space="0" w:color="auto"/>
+              <w:left w:val="nil"/>
+              <w:bottom w:val="single" w:sz="4" w:space="0" w:color="auto"/>
+              <w:right w:val="nil"/>
+            </w:tcBorders>
+            <w:shd w:val="clear" w:color="auto" w:fill="auto"/>
+            <w:noWrap/>
+            <w:vAlign w:val="bottom"/>
+            <w:hideMark/>
+          </w:tcPr>
+          <w:p>
+            <w:pPr>
+              <w:pStyle w:val="Sansinterligne"/>
+            </w:pPr>
+            <w:r>
+              <w:t>0,01</w:t>
+            </w:r>
+          </w:p>
+        </w:tc>
+      </w:tr>
+      <w:tr>
+        <w:trPr>
+          <w:trHeight w:val="227"/>
+        </w:trPr>
+        <w:tc>
+          <w:tcPr>
+            <w:tcW w:w="3908" w:type="dxa"/>
+            <w:tcBorders>
+              <w:top w:val="single" w:sz="4" w:space="0" w:color="auto"/>
+              <w:left w:val="nil"/>
+              <w:bottom w:val="single" w:sz="4" w:space="0" w:color="auto"/>
+              <w:right w:val="nil"/>
+            </w:tcBorders>
+            <w:shd w:val="clear" w:color="auto" w:fill="auto"/>
+            <w:noWrap/>
+            <w:vAlign w:val="bottom"/>
+            <w:hideMark/>
+          </w:tcPr>
+          <w:p>
+            <w:pPr>
+              <w:pStyle w:val="Sansinterligne"/>
+            </w:pPr>
+            <w:proofErr w:type="spellStart"/>
+            <w:proofErr w:type="gramStart"/>
+            <w:r>
+              <w:t>octachlorodibenzofuranne</w:t>
+            </w:r>
+            <w:proofErr w:type="spellEnd"/>
+            <w:proofErr w:type="gramEnd"/>
+          </w:p>
+        </w:tc>
+        <w:tc>
+          <w:tcPr>
+            <w:tcW w:w="960" w:type="dxa"/>
+            <w:tcBorders>
+              <w:top w:val="single" w:sz="4" w:space="0" w:color="auto"/>
+              <w:left w:val="nil"/>
+              <w:bottom w:val="single" w:sz="4" w:space="0" w:color="auto"/>
+              <w:right w:val="nil"/>
+            </w:tcBorders>
+            <w:shd w:val="clear" w:color="auto" w:fill="auto"/>
+            <w:noWrap/>
+            <w:vAlign w:val="bottom"/>
+            <w:hideMark/>
+          </w:tcPr>
+          <w:p>
+            <w:pPr>
+              <w:pStyle w:val="Sansinterligne"/>
+            </w:pPr>
+            <w:r>
+              <w:t>PCDF</w:t>
+            </w:r>
+          </w:p>
+        </w:tc>
+        <w:tc>
+          <w:tcPr>
+            <w:tcW w:w="1081" w:type="dxa"/>
+            <w:tcBorders>
+              <w:top w:val="single" w:sz="4" w:space="0" w:color="auto"/>
+              <w:left w:val="nil"/>
+              <w:bottom w:val="single" w:sz="4" w:space="0" w:color="auto"/>
+              <w:right w:val="nil"/>
+            </w:tcBorders>
+            <w:shd w:val="clear" w:color="auto" w:fill="auto"/>
+            <w:noWrap/>
+            <w:vAlign w:val="bottom"/>
+            <w:hideMark/>
+          </w:tcPr>
+          <w:p>
+            <w:pPr>
+              <w:pStyle w:val="Sansinterligne"/>
+            </w:pPr>
+            <w:r>
+              <w:t>0,0003</w:t>
+            </w:r>
+          </w:p>
+        </w:tc>
+      </w:tr>
+      <w:tr>
+        <w:trPr>
+          <w:trHeight w:val="227"/>
+        </w:trPr>
+        <w:tc>
+          <w:tcPr>
+            <w:tcW w:w="3908" w:type="dxa"/>
+            <w:tcBorders>
+              <w:top w:val="single" w:sz="4" w:space="0" w:color="auto"/>
+              <w:left w:val="nil"/>
+              <w:bottom w:val="single" w:sz="4" w:space="0" w:color="auto"/>
+              <w:right w:val="nil"/>
+            </w:tcBorders>
+            <w:shd w:val="clear" w:color="auto" w:fill="auto"/>
+            <w:noWrap/>
+            <w:vAlign w:val="bottom"/>
+            <w:hideMark/>
+          </w:tcPr>
+          <w:p>
+            <w:pPr>
+              <w:pStyle w:val="Sansinterligne"/>
+            </w:pPr>
+            <w:r>
+              <w:t>CB 77</w:t>
+            </w:r>
+          </w:p>
+        </w:tc>
+        <w:tc>
+          <w:tcPr>
+            <w:tcW w:w="960" w:type="dxa"/>
+            <w:tcBorders>
+              <w:top w:val="single" w:sz="4" w:space="0" w:color="auto"/>
+              <w:left w:val="nil"/>
+              <w:bottom w:val="single" w:sz="4" w:space="0" w:color="auto"/>
+              <w:right w:val="nil"/>
+            </w:tcBorders>
+            <w:shd w:val="clear" w:color="auto" w:fill="auto"/>
+            <w:noWrap/>
+            <w:vAlign w:val="bottom"/>
+            <w:hideMark/>
+          </w:tcPr>
+          <w:p>
+            <w:pPr>
+              <w:pStyle w:val="Sansinterligne"/>
+            </w:pPr>
+            <w:r>
+              <w:t>DL-PCB</w:t>
+            </w:r>
+          </w:p>
+        </w:tc>
+        <w:tc>
+          <w:tcPr>
+            <w:tcW w:w="1081" w:type="dxa"/>
+            <w:tcBorders>
+              <w:top w:val="single" w:sz="4" w:space="0" w:color="auto"/>
+              <w:left w:val="nil"/>
+              <w:bottom w:val="single" w:sz="4" w:space="0" w:color="auto"/>
+              <w:right w:val="nil"/>
+            </w:tcBorders>
+            <w:shd w:val="clear" w:color="auto" w:fill="auto"/>
+            <w:noWrap/>
+            <w:vAlign w:val="bottom"/>
+            <w:hideMark/>
+          </w:tcPr>
+          <w:p>
+            <w:pPr>
+              <w:pStyle w:val="Sansinterligne"/>
+            </w:pPr>
+            <w:r>
+              <w:t>0,0001</w:t>
+            </w:r>
+          </w:p>
+        </w:tc>
+      </w:tr>
+      <w:tr>
+        <w:trPr>
+          <w:trHeight w:val="227"/>
+        </w:trPr>
+        <w:tc>
+          <w:tcPr>
+            <w:tcW w:w="3908" w:type="dxa"/>
+            <w:tcBorders>
+              <w:top w:val="single" w:sz="4" w:space="0" w:color="auto"/>
+              <w:left w:val="nil"/>
+              <w:bottom w:val="single" w:sz="4" w:space="0" w:color="auto"/>
+              <w:right w:val="nil"/>
+            </w:tcBorders>
+            <w:shd w:val="clear" w:color="auto" w:fill="auto"/>
+            <w:noWrap/>
+            <w:vAlign w:val="bottom"/>
+            <w:hideMark/>
+          </w:tcPr>
+          <w:p>
+            <w:pPr>
+              <w:pStyle w:val="Sansinterligne"/>
+            </w:pPr>
+            <w:r>
+              <w:t>CB 81</w:t>
+            </w:r>
+          </w:p>
+        </w:tc>
+        <w:tc>
+          <w:tcPr>
+            <w:tcW w:w="960" w:type="dxa"/>
+            <w:tcBorders>
+              <w:top w:val="single" w:sz="4" w:space="0" w:color="auto"/>
+              <w:left w:val="nil"/>
+              <w:bottom w:val="single" w:sz="4" w:space="0" w:color="auto"/>
+              <w:right w:val="nil"/>
+            </w:tcBorders>
+            <w:shd w:val="clear" w:color="auto" w:fill="auto"/>
+            <w:noWrap/>
+            <w:vAlign w:val="bottom"/>
+            <w:hideMark/>
+          </w:tcPr>
+          <w:p>
+            <w:pPr>
+              <w:pStyle w:val="Sansinterligne"/>
+            </w:pPr>
+            <w:r>
+              <w:t>DL-PCB</w:t>
+            </w:r>
+          </w:p>
+        </w:tc>
+        <w:tc>
+          <w:tcPr>
+            <w:tcW w:w="1081" w:type="dxa"/>
+            <w:tcBorders>
+              <w:top w:val="single" w:sz="4" w:space="0" w:color="auto"/>
+              <w:left w:val="nil"/>
+              <w:bottom w:val="single" w:sz="4" w:space="0" w:color="auto"/>
+              <w:right w:val="nil"/>
+            </w:tcBorders>
+            <w:shd w:val="clear" w:color="auto" w:fill="auto"/>
+            <w:noWrap/>
+            <w:vAlign w:val="bottom"/>
+            <w:hideMark/>
+          </w:tcPr>
+          <w:p>
+            <w:pPr>
+              <w:pStyle w:val="Sansinterligne"/>
+            </w:pPr>
+            <w:r>
+              <w:t>0,0003</w:t>
+            </w:r>
+          </w:p>
+        </w:tc>
+      </w:tr>
+      <w:tr>
+        <w:trPr>
+          <w:trHeight w:val="227"/>
+        </w:trPr>
+        <w:tc>
+          <w:tcPr>
+            <w:tcW w:w="3908" w:type="dxa"/>
+            <w:tcBorders>
+              <w:top w:val="single" w:sz="4" w:space="0" w:color="auto"/>
+              <w:left w:val="nil"/>
+              <w:bottom w:val="single" w:sz="4" w:space="0" w:color="auto"/>
+              <w:right w:val="nil"/>
+            </w:tcBorders>
+            <w:shd w:val="clear" w:color="auto" w:fill="auto"/>
+            <w:noWrap/>
+            <w:vAlign w:val="bottom"/>
+            <w:hideMark/>
+          </w:tcPr>
+          <w:p>
+            <w:pPr>
+              <w:pStyle w:val="Sansinterligne"/>
+            </w:pPr>
+            <w:r>
+              <w:t>CB 105</w:t>
+            </w:r>
+          </w:p>
+        </w:tc>
+        <w:tc>
+          <w:tcPr>
+            <w:tcW w:w="960" w:type="dxa"/>
+            <w:tcBorders>
+              <w:top w:val="single" w:sz="4" w:space="0" w:color="auto"/>
+              <w:left w:val="nil"/>
+              <w:bottom w:val="single" w:sz="4" w:space="0" w:color="auto"/>
+              <w:right w:val="nil"/>
+            </w:tcBorders>
+            <w:shd w:val="clear" w:color="auto" w:fill="auto"/>
+            <w:noWrap/>
+            <w:vAlign w:val="bottom"/>
+            <w:hideMark/>
+          </w:tcPr>
+          <w:p>
+            <w:pPr>
+              <w:pStyle w:val="Sansinterligne"/>
+            </w:pPr>
+            <w:r>
+              <w:t>DL-PCB</w:t>
+            </w:r>
+          </w:p>
+        </w:tc>
+        <w:tc>
+          <w:tcPr>
+            <w:tcW w:w="1081" w:type="dxa"/>
+            <w:tcBorders>
+              <w:top w:val="single" w:sz="4" w:space="0" w:color="auto"/>
+              <w:left w:val="nil"/>
+              <w:bottom w:val="single" w:sz="4" w:space="0" w:color="auto"/>
+              <w:right w:val="nil"/>
+            </w:tcBorders>
+            <w:shd w:val="clear" w:color="auto" w:fill="auto"/>
+            <w:noWrap/>
+            <w:vAlign w:val="bottom"/>
+            <w:hideMark/>
+          </w:tcPr>
+          <w:p>
+            <w:pPr>
+              <w:pStyle w:val="Sansinterligne"/>
+            </w:pPr>
+            <w:r>
+              <w:t>0,00003</w:t>
+            </w:r>
+          </w:p>
+        </w:tc>
+      </w:tr>
+      <w:tr>
+        <w:trPr>
+          <w:trHeight w:val="227"/>
+        </w:trPr>
+        <w:tc>
+          <w:tcPr>
+            <w:tcW w:w="3908" w:type="dxa"/>
+            <w:tcBorders>
+              <w:top w:val="single" w:sz="4" w:space="0" w:color="auto"/>
+              <w:left w:val="nil"/>
+              <w:bottom w:val="single" w:sz="4" w:space="0" w:color="auto"/>
+              <w:right w:val="nil"/>
+            </w:tcBorders>
+            <w:shd w:val="clear" w:color="auto" w:fill="auto"/>
+            <w:noWrap/>
+            <w:vAlign w:val="bottom"/>
+            <w:hideMark/>
+          </w:tcPr>
+          <w:p>
+            <w:pPr>
+              <w:pStyle w:val="Sansinterligne"/>
+            </w:pPr>
+            <w:r>
+              <w:t>CB 114</w:t>
+            </w:r>
+          </w:p>
+        </w:tc>
+        <w:tc>
+          <w:tcPr>
+            <w:tcW w:w="960" w:type="dxa"/>
+            <w:tcBorders>
+              <w:top w:val="single" w:sz="4" w:space="0" w:color="auto"/>
+              <w:left w:val="nil"/>
+              <w:bottom w:val="single" w:sz="4" w:space="0" w:color="auto"/>
+              <w:right w:val="nil"/>
+            </w:tcBorders>
+            <w:shd w:val="clear" w:color="auto" w:fill="auto"/>
+            <w:noWrap/>
+            <w:vAlign w:val="bottom"/>
+            <w:hideMark/>
+          </w:tcPr>
+          <w:p>
+            <w:pPr>
+              <w:pStyle w:val="Sansinterligne"/>
+            </w:pPr>
+            <w:r>
+              <w:t>DL-PCB</w:t>
+            </w:r>
+          </w:p>
+        </w:tc>
+        <w:tc>
+          <w:tcPr>
+            <w:tcW w:w="1081" w:type="dxa"/>
+            <w:tcBorders>
+              <w:top w:val="single" w:sz="4" w:space="0" w:color="auto"/>
+              <w:left w:val="nil"/>
+              <w:bottom w:val="single" w:sz="4" w:space="0" w:color="auto"/>
+              <w:right w:val="nil"/>
+            </w:tcBorders>
+            <w:shd w:val="clear" w:color="auto" w:fill="auto"/>
+            <w:noWrap/>
+            <w:vAlign w:val="bottom"/>
+            <w:hideMark/>
+          </w:tcPr>
+          <w:p>
+            <w:pPr>
+              <w:pStyle w:val="Sansinterligne"/>
+            </w:pPr>
+            <w:r>
+              <w:t>0,00003</w:t>
+            </w:r>
+          </w:p>
+        </w:tc>
+      </w:tr>
+      <w:tr>
+        <w:trPr>
+          <w:trHeight w:val="227"/>
+        </w:trPr>
+        <w:tc>
+          <w:tcPr>
+            <w:tcW w:w="3908" w:type="dxa"/>
+            <w:tcBorders>
+              <w:top w:val="single" w:sz="4" w:space="0" w:color="auto"/>
+              <w:left w:val="nil"/>
+              <w:bottom w:val="single" w:sz="4" w:space="0" w:color="auto"/>
+              <w:right w:val="nil"/>
+            </w:tcBorders>
+            <w:shd w:val="clear" w:color="auto" w:fill="auto"/>
+            <w:noWrap/>
+            <w:vAlign w:val="bottom"/>
+            <w:hideMark/>
+          </w:tcPr>
+          <w:p>
+            <w:pPr>
+              <w:pStyle w:val="Sansinterligne"/>
+            </w:pPr>
+            <w:r>
+              <w:t>CB 118</w:t>
+            </w:r>
+          </w:p>
+        </w:tc>
+        <w:tc>
+          <w:tcPr>
+            <w:tcW w:w="960" w:type="dxa"/>
+            <w:tcBorders>
+              <w:top w:val="single" w:sz="4" w:space="0" w:color="auto"/>
+              <w:left w:val="nil"/>
+              <w:bottom w:val="single" w:sz="4" w:space="0" w:color="auto"/>
+              <w:right w:val="nil"/>
+            </w:tcBorders>
+            <w:shd w:val="clear" w:color="auto" w:fill="auto"/>
+            <w:noWrap/>
+            <w:vAlign w:val="bottom"/>
+            <w:hideMark/>
+          </w:tcPr>
+          <w:p>
+            <w:pPr>
+              <w:pStyle w:val="Sansinterligne"/>
+            </w:pPr>
+            <w:r>
+              <w:t>DL-PCB</w:t>
+            </w:r>
+          </w:p>
+        </w:tc>
+        <w:tc>
+          <w:tcPr>
+            <w:tcW w:w="1081" w:type="dxa"/>
+            <w:tcBorders>
+              <w:top w:val="single" w:sz="4" w:space="0" w:color="auto"/>
+              <w:left w:val="nil"/>
+              <w:bottom w:val="single" w:sz="4" w:space="0" w:color="auto"/>
+              <w:right w:val="nil"/>
+            </w:tcBorders>
+            <w:shd w:val="clear" w:color="auto" w:fill="auto"/>
+            <w:noWrap/>
+            <w:vAlign w:val="bottom"/>
+            <w:hideMark/>
+          </w:tcPr>
+          <w:p>
+            <w:pPr>
+              <w:pStyle w:val="Sansinterligne"/>
+            </w:pPr>
+            <w:r>
+              <w:t>0,00003</w:t>
+            </w:r>
+          </w:p>
+        </w:tc>
+      </w:tr>
+      <w:tr>
+        <w:trPr>
+          <w:trHeight w:val="227"/>
+        </w:trPr>
+        <w:tc>
+          <w:tcPr>
+            <w:tcW w:w="3908" w:type="dxa"/>
+            <w:tcBorders>
+              <w:top w:val="single" w:sz="4" w:space="0" w:color="auto"/>
+              <w:left w:val="nil"/>
+              <w:bottom w:val="single" w:sz="4" w:space="0" w:color="auto"/>
+              <w:right w:val="nil"/>
+            </w:tcBorders>
+            <w:shd w:val="clear" w:color="auto" w:fill="auto"/>
+            <w:noWrap/>
+            <w:vAlign w:val="bottom"/>
+            <w:hideMark/>
+          </w:tcPr>
+          <w:p>
+            <w:pPr>
+              <w:pStyle w:val="Sansinterligne"/>
+            </w:pPr>
+            <w:r>
+              <w:t>CB 123</w:t>
+            </w:r>
+          </w:p>
+        </w:tc>
+        <w:tc>
+          <w:tcPr>
+            <w:tcW w:w="960" w:type="dxa"/>
+            <w:tcBorders>
+              <w:top w:val="single" w:sz="4" w:space="0" w:color="auto"/>
+              <w:left w:val="nil"/>
+              <w:bottom w:val="single" w:sz="4" w:space="0" w:color="auto"/>
+              <w:right w:val="nil"/>
+            </w:tcBorders>
+            <w:shd w:val="clear" w:color="auto" w:fill="auto"/>
+            <w:noWrap/>
+            <w:vAlign w:val="bottom"/>
+            <w:hideMark/>
+          </w:tcPr>
+          <w:p>
+            <w:pPr>
+              <w:pStyle w:val="Sansinterligne"/>
+            </w:pPr>
+            <w:r>
+              <w:t>DL-PCB</w:t>
+            </w:r>
+          </w:p>
+        </w:tc>
+        <w:tc>
+          <w:tcPr>
+            <w:tcW w:w="1081" w:type="dxa"/>
+            <w:tcBorders>
+              <w:top w:val="single" w:sz="4" w:space="0" w:color="auto"/>
+              <w:left w:val="nil"/>
+              <w:bottom w:val="single" w:sz="4" w:space="0" w:color="auto"/>
+              <w:right w:val="nil"/>
+            </w:tcBorders>
+            <w:shd w:val="clear" w:color="auto" w:fill="auto"/>
+            <w:noWrap/>
+            <w:vAlign w:val="bottom"/>
+            <w:hideMark/>
+          </w:tcPr>
+          <w:p>
+            <w:pPr>
+              <w:pStyle w:val="Sansinterligne"/>
+            </w:pPr>
+            <w:r>
+              <w:t>0,00003</w:t>
+            </w:r>
+          </w:p>
+        </w:tc>
+      </w:tr>
+      <w:tr>
+        <w:trPr>
+          <w:trHeight w:val="227"/>
+        </w:trPr>
+        <w:tc>
+          <w:tcPr>
+            <w:tcW w:w="3908" w:type="dxa"/>
+            <w:tcBorders>
+              <w:top w:val="single" w:sz="4" w:space="0" w:color="auto"/>
+              <w:left w:val="nil"/>
+              <w:bottom w:val="single" w:sz="4" w:space="0" w:color="auto"/>
+              <w:right w:val="nil"/>
+            </w:tcBorders>
+            <w:shd w:val="clear" w:color="auto" w:fill="auto"/>
+            <w:noWrap/>
+            <w:vAlign w:val="bottom"/>
+            <w:hideMark/>
+          </w:tcPr>
+          <w:p>
+            <w:pPr>
+              <w:pStyle w:val="Sansinterligne"/>
+            </w:pPr>
+            <w:r>
+              <w:t>CB 126</w:t>
+            </w:r>
+          </w:p>
+        </w:tc>
+        <w:tc>
+          <w:tcPr>
+            <w:tcW w:w="960" w:type="dxa"/>
+            <w:tcBorders>
+              <w:top w:val="single" w:sz="4" w:space="0" w:color="auto"/>
+              <w:left w:val="nil"/>
+              <w:bottom w:val="single" w:sz="4" w:space="0" w:color="auto"/>
+              <w:right w:val="nil"/>
+            </w:tcBorders>
+            <w:shd w:val="clear" w:color="auto" w:fill="auto"/>
+            <w:noWrap/>
+            <w:vAlign w:val="bottom"/>
+            <w:hideMark/>
+          </w:tcPr>
+          <w:p>
+            <w:pPr>
+              <w:pStyle w:val="Sansinterligne"/>
+            </w:pPr>
+            <w:r>
+              <w:t>DL-PCB</w:t>
+            </w:r>
+          </w:p>
+        </w:tc>
+        <w:tc>
+          <w:tcPr>
+            <w:tcW w:w="1081" w:type="dxa"/>
+            <w:tcBorders>
+              <w:top w:val="single" w:sz="4" w:space="0" w:color="auto"/>
+              <w:left w:val="nil"/>
+              <w:bottom w:val="single" w:sz="4" w:space="0" w:color="auto"/>
+              <w:right w:val="nil"/>
+            </w:tcBorders>
+            <w:shd w:val="clear" w:color="auto" w:fill="auto"/>
+            <w:noWrap/>
+            <w:vAlign w:val="bottom"/>
+            <w:hideMark/>
+          </w:tcPr>
+          <w:p>
+            <w:pPr>
+              <w:pStyle w:val="Sansinterligne"/>
+            </w:pPr>
+            <w:r>
+              <w:t>0,1</w:t>
+            </w:r>
+          </w:p>
+        </w:tc>
+      </w:tr>
+      <w:tr>
+        <w:trPr>
+          <w:trHeight w:val="227"/>
+        </w:trPr>
+        <w:tc>
+          <w:tcPr>
+            <w:tcW w:w="3908" w:type="dxa"/>
+            <w:tcBorders>
+              <w:top w:val="single" w:sz="4" w:space="0" w:color="auto"/>
+              <w:left w:val="nil"/>
+              <w:bottom w:val="single" w:sz="4" w:space="0" w:color="auto"/>
+              <w:right w:val="nil"/>
+            </w:tcBorders>
+            <w:shd w:val="clear" w:color="auto" w:fill="auto"/>
+            <w:noWrap/>
+            <w:vAlign w:val="bottom"/>
+            <w:hideMark/>
+          </w:tcPr>
+          <w:p>
+            <w:pPr>
+              <w:pStyle w:val="Sansinterligne"/>
+            </w:pPr>
+            <w:r>
+              <w:t>CB 156</w:t>
+            </w:r>
+          </w:p>
+        </w:tc>
+        <w:tc>
+          <w:tcPr>
+            <w:tcW w:w="960" w:type="dxa"/>
+            <w:tcBorders>
+              <w:top w:val="single" w:sz="4" w:space="0" w:color="auto"/>
+              <w:left w:val="nil"/>
+              <w:bottom w:val="single" w:sz="4" w:space="0" w:color="auto"/>
+              <w:right w:val="nil"/>
+            </w:tcBorders>
+            <w:shd w:val="clear" w:color="auto" w:fill="auto"/>
+            <w:noWrap/>
+            <w:vAlign w:val="bottom"/>
+            <w:hideMark/>
+          </w:tcPr>
+          <w:p>
+            <w:pPr>
+              <w:pStyle w:val="Sansinterligne"/>
+            </w:pPr>
+            <w:r>
+              <w:t>DL-PCB</w:t>
+            </w:r>
+          </w:p>
+        </w:tc>
+        <w:tc>
+          <w:tcPr>
+            <w:tcW w:w="1081" w:type="dxa"/>
+            <w:tcBorders>
+              <w:top w:val="single" w:sz="4" w:space="0" w:color="auto"/>
+              <w:left w:val="nil"/>
+              <w:bottom w:val="single" w:sz="4" w:space="0" w:color="auto"/>
+              <w:right w:val="nil"/>
+            </w:tcBorders>
+            <w:shd w:val="clear" w:color="auto" w:fill="auto"/>
+            <w:noWrap/>
+            <w:vAlign w:val="bottom"/>
+            <w:hideMark/>
+          </w:tcPr>
+          <w:p>
+            <w:pPr>
+              <w:pStyle w:val="Sansinterligne"/>
+            </w:pPr>
+            <w:r>
+              <w:t>0,00003</w:t>
+            </w:r>
+          </w:p>
+        </w:tc>
+      </w:tr>
+      <w:tr>
+        <w:trPr>
+          <w:trHeight w:val="227"/>
+        </w:trPr>
+        <w:tc>
+          <w:tcPr>
+            <w:tcW w:w="3908" w:type="dxa"/>
+            <w:tcBorders>
+              <w:top w:val="single" w:sz="4" w:space="0" w:color="auto"/>
+              <w:left w:val="nil"/>
+              <w:bottom w:val="single" w:sz="4" w:space="0" w:color="auto"/>
+              <w:right w:val="nil"/>
+            </w:tcBorders>
+            <w:shd w:val="clear" w:color="auto" w:fill="auto"/>
+            <w:noWrap/>
+            <w:vAlign w:val="bottom"/>
+            <w:hideMark/>
+          </w:tcPr>
+          <w:p>
+            <w:pPr>
+              <w:pStyle w:val="Sansinterligne"/>
+            </w:pPr>
+            <w:r>
+              <w:t>CB 157</w:t>
+            </w:r>
+          </w:p>
+        </w:tc>
+        <w:tc>
+          <w:tcPr>
+            <w:tcW w:w="960" w:type="dxa"/>
+            <w:tcBorders>
+              <w:top w:val="single" w:sz="4" w:space="0" w:color="auto"/>
+              <w:left w:val="nil"/>
+              <w:bottom w:val="single" w:sz="4" w:space="0" w:color="auto"/>
+              <w:right w:val="nil"/>
+            </w:tcBorders>
+            <w:shd w:val="clear" w:color="auto" w:fill="auto"/>
+            <w:noWrap/>
+            <w:vAlign w:val="bottom"/>
+            <w:hideMark/>
+          </w:tcPr>
+          <w:p>
+            <w:pPr>
+              <w:pStyle w:val="Sansinterligne"/>
+            </w:pPr>
+            <w:r>
+              <w:t>DL-PCB</w:t>
+            </w:r>
+          </w:p>
+        </w:tc>
+        <w:tc>
+          <w:tcPr>
+            <w:tcW w:w="1081" w:type="dxa"/>
+            <w:tcBorders>
+              <w:top w:val="single" w:sz="4" w:space="0" w:color="auto"/>
+              <w:left w:val="nil"/>
+              <w:bottom w:val="single" w:sz="4" w:space="0" w:color="auto"/>
+              <w:right w:val="nil"/>
+            </w:tcBorders>
+            <w:shd w:val="clear" w:color="auto" w:fill="auto"/>
+            <w:noWrap/>
+            <w:vAlign w:val="bottom"/>
+            <w:hideMark/>
+          </w:tcPr>
+          <w:p>
+            <w:pPr>
+              <w:pStyle w:val="Sansinterligne"/>
+            </w:pPr>
+            <w:r>
+              <w:t>0,00003</w:t>
+            </w:r>
+          </w:p>
+        </w:tc>
+      </w:tr>
+      <w:tr>
+        <w:trPr>
+          <w:trHeight w:val="227"/>
+        </w:trPr>
+        <w:tc>
+          <w:tcPr>
+            <w:tcW w:w="3908" w:type="dxa"/>
+            <w:tcBorders>
+              <w:top w:val="single" w:sz="4" w:space="0" w:color="auto"/>
+              <w:left w:val="nil"/>
+              <w:bottom w:val="single" w:sz="4" w:space="0" w:color="auto"/>
+              <w:right w:val="nil"/>
+            </w:tcBorders>
+            <w:shd w:val="clear" w:color="auto" w:fill="auto"/>
+            <w:noWrap/>
+            <w:vAlign w:val="bottom"/>
+            <w:hideMark/>
+          </w:tcPr>
+          <w:p>
+            <w:pPr>
+              <w:pStyle w:val="Sansinterligne"/>
+            </w:pPr>
+            <w:r>
+              <w:t>CB 167</w:t>
+            </w:r>
+          </w:p>
+        </w:tc>
+        <w:tc>
+          <w:tcPr>
+            <w:tcW w:w="960" w:type="dxa"/>
+            <w:tcBorders>
+              <w:top w:val="single" w:sz="4" w:space="0" w:color="auto"/>
+              <w:left w:val="nil"/>
+              <w:bottom w:val="single" w:sz="4" w:space="0" w:color="auto"/>
+              <w:right w:val="nil"/>
+            </w:tcBorders>
+            <w:shd w:val="clear" w:color="auto" w:fill="auto"/>
+            <w:noWrap/>
+            <w:vAlign w:val="bottom"/>
+            <w:hideMark/>
+          </w:tcPr>
+          <w:p>
+            <w:pPr>
+              <w:pStyle w:val="Sansinterligne"/>
+            </w:pPr>
+            <w:r>
+              <w:t>DL-PCB</w:t>
+            </w:r>
+          </w:p>
+        </w:tc>
+        <w:tc>
+          <w:tcPr>
+            <w:tcW w:w="1081" w:type="dxa"/>
+            <w:tcBorders>
+              <w:top w:val="single" w:sz="4" w:space="0" w:color="auto"/>
+              <w:left w:val="nil"/>
+              <w:bottom w:val="single" w:sz="4" w:space="0" w:color="auto"/>
+              <w:right w:val="nil"/>
+            </w:tcBorders>
+            <w:shd w:val="clear" w:color="auto" w:fill="auto"/>
+            <w:noWrap/>
+            <w:vAlign w:val="bottom"/>
+            <w:hideMark/>
+          </w:tcPr>
+          <w:p>
+            <w:pPr>
+              <w:pStyle w:val="Sansinterligne"/>
+            </w:pPr>
+            <w:r>
+              <w:t>0,00003</w:t>
+            </w:r>
+          </w:p>
+        </w:tc>
+      </w:tr>
+      <w:tr>
+        <w:trPr>
+          <w:trHeight w:val="227"/>
+        </w:trPr>
+        <w:tc>
+          <w:tcPr>
+            <w:tcW w:w="3908" w:type="dxa"/>
+            <w:tcBorders>
+              <w:top w:val="single" w:sz="4" w:space="0" w:color="auto"/>
+              <w:left w:val="nil"/>
+              <w:bottom w:val="single" w:sz="4" w:space="0" w:color="auto"/>
+              <w:right w:val="nil"/>
+            </w:tcBorders>
+            <w:shd w:val="clear" w:color="auto" w:fill="auto"/>
+            <w:noWrap/>
+            <w:vAlign w:val="bottom"/>
+            <w:hideMark/>
+          </w:tcPr>
+          <w:p>
+            <w:pPr>
+              <w:pStyle w:val="Sansinterligne"/>
+            </w:pPr>
+            <w:r>
+              <w:t>CB 169</w:t>
+            </w:r>
+          </w:p>
+        </w:tc>
+        <w:tc>
+          <w:tcPr>
+            <w:tcW w:w="960" w:type="dxa"/>
+            <w:tcBorders>
+              <w:top w:val="single" w:sz="4" w:space="0" w:color="auto"/>
+              <w:left w:val="nil"/>
+              <w:bottom w:val="single" w:sz="4" w:space="0" w:color="auto"/>
+              <w:right w:val="nil"/>
+            </w:tcBorders>
+            <w:shd w:val="clear" w:color="auto" w:fill="auto"/>
+            <w:noWrap/>
+            <w:vAlign w:val="bottom"/>
+            <w:hideMark/>
+          </w:tcPr>
+          <w:p>
+            <w:pPr>
+              <w:pStyle w:val="Sansinterligne"/>
+            </w:pPr>
+            <w:r>
+              <w:t>DL-PCB</w:t>
+            </w:r>
+          </w:p>
+        </w:tc>
+        <w:tc>
+          <w:tcPr>
+            <w:tcW w:w="1081" w:type="dxa"/>
+            <w:tcBorders>
+              <w:top w:val="single" w:sz="4" w:space="0" w:color="auto"/>
+              <w:left w:val="nil"/>
+              <w:bottom w:val="single" w:sz="4" w:space="0" w:color="auto"/>
+              <w:right w:val="nil"/>
+            </w:tcBorders>
+            <w:shd w:val="clear" w:color="auto" w:fill="auto"/>
+            <w:noWrap/>
+            <w:vAlign w:val="bottom"/>
+            <w:hideMark/>
+          </w:tcPr>
+          <w:p>
+            <w:pPr>
+              <w:pStyle w:val="Sansinterligne"/>
+            </w:pPr>
+            <w:r>
+              <w:t>0,03</w:t>
+            </w:r>
+          </w:p>
+        </w:tc>
+      </w:tr>
+      <w:tr>
+        <w:trPr>
+          <w:trHeight w:val="227"/>
+        </w:trPr>
+        <w:tc>
+          <w:tcPr>
+            <w:tcW w:w="3908" w:type="dxa"/>
+            <w:tcBorders>
+              <w:top w:val="single" w:sz="4" w:space="0" w:color="auto"/>
+              <w:left w:val="nil"/>
+              <w:bottom w:val="nil"/>
+              <w:right w:val="nil"/>
+            </w:tcBorders>
+            <w:shd w:val="clear" w:color="auto" w:fill="auto"/>
+            <w:noWrap/>
+            <w:vAlign w:val="bottom"/>
+            <w:hideMark/>
+          </w:tcPr>
+          <w:p>
+            <w:pPr>
+              <w:pStyle w:val="Sansinterligne"/>
+            </w:pPr>
+            <w:r>
+              <w:t>CB 189</w:t>
+            </w:r>
+          </w:p>
+        </w:tc>
+        <w:tc>
+          <w:tcPr>
+            <w:tcW w:w="960" w:type="dxa"/>
+            <w:tcBorders>
+              <w:top w:val="single" w:sz="4" w:space="0" w:color="auto"/>
+              <w:left w:val="nil"/>
+              <w:bottom w:val="nil"/>
+              <w:right w:val="nil"/>
+            </w:tcBorders>
+            <w:shd w:val="clear" w:color="auto" w:fill="auto"/>
+            <w:noWrap/>
+            <w:vAlign w:val="bottom"/>
+            <w:hideMark/>
+          </w:tcPr>
+          <w:p>
+            <w:pPr>
+              <w:pStyle w:val="Sansinterligne"/>
+            </w:pPr>
+            <w:r>
+              <w:t>DL-PCB</w:t>
+            </w:r>
+          </w:p>
+        </w:tc>
+        <w:tc>
+          <w:tcPr>
+            <w:tcW w:w="1081" w:type="dxa"/>
+            <w:tcBorders>
+              <w:top w:val="single" w:sz="4" w:space="0" w:color="auto"/>
+              <w:left w:val="nil"/>
+              <w:bottom w:val="nil"/>
+              <w:right w:val="nil"/>
+            </w:tcBorders>
+            <w:shd w:val="clear" w:color="auto" w:fill="auto"/>
+            <w:noWrap/>
+            <w:vAlign w:val="bottom"/>
+            <w:hideMark/>
+          </w:tcPr>
+          <w:p>
+            <w:pPr>
+              <w:pStyle w:val="Sansinterligne"/>
+            </w:pPr>
+            <w:r>
+              <w:t>0,00003</w:t>
+            </w:r>
+          </w:p>
+        </w:tc>
+      </w:tr>
+    </w:tbl>
+    <w:p>
+      <w:pPr>
+        <w:rPr>
+          <w:lang w:val="en-US"/>
+        </w:rPr>
+      </w:pPr>
+    </w:p>
     <w:sectPr>
       <w:pgSz w:w="11906" w:h="16838"/>
       <w:pgMar w:top="1417" w:right="1417" w:bottom="1417" w:left="1417" w:header="708" w:footer="708" w:gutter="0"/>
@@ -16,6 +2613,208 @@
 <file path=word/numbering.xml><?xml version="1.0" encoding="utf-8"?>
 <w:numbering xmlns:wpc="http://schemas.microsoft.com/office/word/2010/wordprocessingCanvas" xmlns:cx="http://schemas.microsoft.com/office/drawing/2014/chartex" xmlns:cx1="http://schemas.microsoft.com/office/drawing/2015/9/8/chartex" xmlns:cx2="http://schemas.microsoft.com/office/drawing/2015/10/21/chartex" xmlns:cx3="http://schemas.microsoft.com/office/drawing/2016/5/9/chartex" xmlns:cx4="http://schemas.microsoft.com/office/drawing/2016/5/10/chartex" xmlns:cx5="http://schemas.microsoft.com/office/drawing/2016/5/11/chartex" xmlns:cx6="http://schemas.microsoft.com/office/drawing/2016/5/12/chartex" xmlns:cx7="http://schemas.microsoft.com/office/drawing/2016/5/13/chartex" xmlns:cx8="http://schemas.microsoft.com/office/drawing/2016/5/14/chartex" xmlns:mc="http://schemas.openxmlformats.org/markup-compatibility/2006" xmlns:aink="http://schemas.microsoft.com/office/drawing/2016/ink" xmlns:am3d="http://schemas.microsoft.com/office/drawing/2017/model3d" xmlns:o="urn:schemas-microsoft-com:office:office" xmlns:r="http://schemas.openxmlformats.org/officeDocument/2006/relationships" xmlns:m="http://schemas.openxmlformats.org/officeDocument/2006/math" xmlns:v="urn:schemas-microsoft-com:vml" xmlns:wp14="http://schemas.microsoft.com/office/word/2010/wordprocessingDrawing" xmlns:wp="http://schemas.openxmlformats.org/drawingml/2006/wordprocessingDrawing" xmlns:w10="urn:schemas-microsoft-com:office:word" xmlns:w="http://schemas.openxmlformats.org/wordprocessingml/2006/main" xmlns:w14="http://schemas.microsoft.com/office/word/2010/wordml" xmlns:w15="http://schemas.microsoft.com/office/word/2012/wordml" xmlns:w16cex="http://schemas.microsoft.com/office/word/2018/wordml/cex" xmlns:w16cid="http://schemas.microsoft.com/office/word/2016/wordml/cid" xmlns:w16="http://schemas.microsoft.com/office/word/2018/wordml" xmlns:w16sdtdh="http://schemas.microsoft.com/office/word/2020/wordml/sdtdatahash" xmlns:w16se="http://schemas.microsoft.com/office/word/2015/wordml/symex" xmlns:wpg="http://schemas.microsoft.com/office/word/2010/wordprocessingGroup" xmlns:wpi="http://schemas.microsoft.com/office/word/2010/wordprocessingInk" xmlns:wne="http://schemas.microsoft.com/office/word/2006/wordml" xmlns:wps="http://schemas.microsoft.com/office/word/2010/wordprocessingShape" mc:Ignorable="w14 w15 w16se w16cid w16 w16cex w16sdtdh wp14">
   <w:abstractNum w:abstractNumId="0" w15:restartNumberingAfterBreak="0">
+    <w:nsid w:val="00817C0C"/>
+    <w:multiLevelType w:val="hybridMultilevel"/>
+    <w:tmpl w:val="8EA27036"/>
+    <w:lvl w:ilvl="0" w:tplc="0F9AE97A">
+      <w:start w:val="7"/>
+      <w:numFmt w:val="bullet"/>
+      <w:lvlText w:val="-"/>
+      <w:lvlJc w:val="left"/>
+      <w:pPr>
+        <w:ind w:left="720" w:hanging="360"/>
+      </w:pPr>
+      <w:rPr>
+        <w:rFonts w:ascii="Calibri" w:eastAsiaTheme="minorHAnsi" w:hAnsi="Calibri" w:cs="Calibri" w:hint="default"/>
+      </w:rPr>
+    </w:lvl>
+    <w:lvl w:ilvl="1" w:tplc="040C0003" w:tentative="1">
+      <w:start w:val="1"/>
+      <w:numFmt w:val="bullet"/>
+      <w:lvlText w:val="o"/>
+      <w:lvlJc w:val="left"/>
+      <w:pPr>
+        <w:ind w:left="1440" w:hanging="360"/>
+      </w:pPr>
+      <w:rPr>
+        <w:rFonts w:ascii="Courier New" w:hAnsi="Courier New" w:cs="Courier New" w:hint="default"/>
+      </w:rPr>
+    </w:lvl>
+    <w:lvl w:ilvl="2" w:tplc="040C0005" w:tentative="1">
+      <w:start w:val="1"/>
+      <w:numFmt w:val="bullet"/>
+      <w:lvlText w:val=""/>
+      <w:lvlJc w:val="left"/>
+      <w:pPr>
+        <w:ind w:left="2160" w:hanging="360"/>
+      </w:pPr>
+      <w:rPr>
+        <w:rFonts w:ascii="Wingdings" w:hAnsi="Wingdings" w:hint="default"/>
+      </w:rPr>
+    </w:lvl>
+    <w:lvl w:ilvl="3" w:tplc="040C0001" w:tentative="1">
+      <w:start w:val="1"/>
+      <w:numFmt w:val="bullet"/>
+      <w:lvlText w:val=""/>
+      <w:lvlJc w:val="left"/>
+      <w:pPr>
+        <w:ind w:left="2880" w:hanging="360"/>
+      </w:pPr>
+      <w:rPr>
+        <w:rFonts w:ascii="Symbol" w:hAnsi="Symbol" w:hint="default"/>
+      </w:rPr>
+    </w:lvl>
+    <w:lvl w:ilvl="4" w:tplc="040C0003" w:tentative="1">
+      <w:start w:val="1"/>
+      <w:numFmt w:val="bullet"/>
+      <w:lvlText w:val="o"/>
+      <w:lvlJc w:val="left"/>
+      <w:pPr>
+        <w:ind w:left="3600" w:hanging="360"/>
+      </w:pPr>
+      <w:rPr>
+        <w:rFonts w:ascii="Courier New" w:hAnsi="Courier New" w:cs="Courier New" w:hint="default"/>
+      </w:rPr>
+    </w:lvl>
+    <w:lvl w:ilvl="5" w:tplc="040C0005" w:tentative="1">
+      <w:start w:val="1"/>
+      <w:numFmt w:val="bullet"/>
+      <w:lvlText w:val=""/>
+      <w:lvlJc w:val="left"/>
+      <w:pPr>
+        <w:ind w:left="4320" w:hanging="360"/>
+      </w:pPr>
+      <w:rPr>
+        <w:rFonts w:ascii="Wingdings" w:hAnsi="Wingdings" w:hint="default"/>
+      </w:rPr>
+    </w:lvl>
+    <w:lvl w:ilvl="6" w:tplc="040C0001" w:tentative="1">
+      <w:start w:val="1"/>
+      <w:numFmt w:val="bullet"/>
+      <w:lvlText w:val=""/>
+      <w:lvlJc w:val="left"/>
+      <w:pPr>
+        <w:ind w:left="5040" w:hanging="360"/>
+      </w:pPr>
+      <w:rPr>
+        <w:rFonts w:ascii="Symbol" w:hAnsi="Symbol" w:hint="default"/>
+      </w:rPr>
+    </w:lvl>
+    <w:lvl w:ilvl="7" w:tplc="040C0003" w:tentative="1">
+      <w:start w:val="1"/>
+      <w:numFmt w:val="bullet"/>
+      <w:lvlText w:val="o"/>
+      <w:lvlJc w:val="left"/>
+      <w:pPr>
+        <w:ind w:left="5760" w:hanging="360"/>
+      </w:pPr>
+      <w:rPr>
+        <w:rFonts w:ascii="Courier New" w:hAnsi="Courier New" w:cs="Courier New" w:hint="default"/>
+      </w:rPr>
+    </w:lvl>
+    <w:lvl w:ilvl="8" w:tplc="040C0005" w:tentative="1">
+      <w:start w:val="1"/>
+      <w:numFmt w:val="bullet"/>
+      <w:lvlText w:val=""/>
+      <w:lvlJc w:val="left"/>
+      <w:pPr>
+        <w:ind w:left="6480" w:hanging="360"/>
+      </w:pPr>
+      <w:rPr>
+        <w:rFonts w:ascii="Wingdings" w:hAnsi="Wingdings" w:hint="default"/>
+      </w:rPr>
+    </w:lvl>
+  </w:abstractNum>
+  <w:abstractNum w:abstractNumId="1" w15:restartNumberingAfterBreak="0">
+    <w:nsid w:val="40AC42C2"/>
+    <w:multiLevelType w:val="hybridMultilevel"/>
+    <w:tmpl w:val="E8025C2C"/>
+    <w:lvl w:ilvl="0" w:tplc="040C000F">
+      <w:start w:val="1"/>
+      <w:numFmt w:val="decimal"/>
+      <w:lvlText w:val="%1."/>
+      <w:lvlJc w:val="left"/>
+      <w:pPr>
+        <w:ind w:left="720" w:hanging="360"/>
+      </w:pPr>
+      <w:rPr>
+        <w:rFonts w:hint="default"/>
+      </w:rPr>
+    </w:lvl>
+    <w:lvl w:ilvl="1" w:tplc="040C0019" w:tentative="1">
+      <w:start w:val="1"/>
+      <w:numFmt w:val="lowerLetter"/>
+      <w:lvlText w:val="%2."/>
+      <w:lvlJc w:val="left"/>
+      <w:pPr>
+        <w:ind w:left="1440" w:hanging="360"/>
+      </w:pPr>
+    </w:lvl>
+    <w:lvl w:ilvl="2" w:tplc="040C001B" w:tentative="1">
+      <w:start w:val="1"/>
+      <w:numFmt w:val="lowerRoman"/>
+      <w:lvlText w:val="%3."/>
+      <w:lvlJc w:val="right"/>
+      <w:pPr>
+        <w:ind w:left="2160" w:hanging="180"/>
+      </w:pPr>
+    </w:lvl>
+    <w:lvl w:ilvl="3" w:tplc="040C000F" w:tentative="1">
+      <w:start w:val="1"/>
+      <w:numFmt w:val="decimal"/>
+      <w:lvlText w:val="%4."/>
+      <w:lvlJc w:val="left"/>
+      <w:pPr>
+        <w:ind w:left="2880" w:hanging="360"/>
+      </w:pPr>
+    </w:lvl>
+    <w:lvl w:ilvl="4" w:tplc="040C0019" w:tentative="1">
+      <w:start w:val="1"/>
+      <w:numFmt w:val="lowerLetter"/>
+      <w:lvlText w:val="%5."/>
+      <w:lvlJc w:val="left"/>
+      <w:pPr>
+        <w:ind w:left="3600" w:hanging="360"/>
+      </w:pPr>
+    </w:lvl>
+    <w:lvl w:ilvl="5" w:tplc="040C001B" w:tentative="1">
+      <w:start w:val="1"/>
+      <w:numFmt w:val="lowerRoman"/>
+      <w:lvlText w:val="%6."/>
+      <w:lvlJc w:val="right"/>
+      <w:pPr>
+        <w:ind w:left="4320" w:hanging="180"/>
+      </w:pPr>
+    </w:lvl>
+    <w:lvl w:ilvl="6" w:tplc="040C000F" w:tentative="1">
+      <w:start w:val="1"/>
+      <w:numFmt w:val="decimal"/>
+      <w:lvlText w:val="%7."/>
+      <w:lvlJc w:val="left"/>
+      <w:pPr>
+        <w:ind w:left="5040" w:hanging="360"/>
+      </w:pPr>
+    </w:lvl>
+    <w:lvl w:ilvl="7" w:tplc="040C0019" w:tentative="1">
+      <w:start w:val="1"/>
+      <w:numFmt w:val="lowerLetter"/>
+      <w:lvlText w:val="%8."/>
+      <w:lvlJc w:val="left"/>
+      <w:pPr>
+        <w:ind w:left="5760" w:hanging="360"/>
+      </w:pPr>
+    </w:lvl>
+    <w:lvl w:ilvl="8" w:tplc="040C001B" w:tentative="1">
+      <w:start w:val="1"/>
+      <w:numFmt w:val="lowerRoman"/>
+      <w:lvlText w:val="%9."/>
+      <w:lvlJc w:val="right"/>
+      <w:pPr>
+        <w:ind w:left="6480" w:hanging="180"/>
+      </w:pPr>
+    </w:lvl>
+  </w:abstractNum>
+  <w:abstractNum w:abstractNumId="2" w15:restartNumberingAfterBreak="0">
     <w:nsid w:val="752E2C4A"/>
     <w:multiLevelType w:val="multilevel"/>
     <w:tmpl w:val="040C001F"/>
@@ -101,7 +2900,7 @@
       </w:pPr>
     </w:lvl>
   </w:abstractNum>
-  <w:abstractNum w:abstractNumId="1" w15:restartNumberingAfterBreak="0">
+  <w:abstractNum w:abstractNumId="3" w15:restartNumberingAfterBreak="0">
     <w:nsid w:val="76637C99"/>
     <w:multiLevelType w:val="multilevel"/>
     <w:tmpl w:val="040C001F"/>
@@ -188,9 +2987,15 @@
     </w:lvl>
   </w:abstractNum>
   <w:num w:numId="1">
+    <w:abstractNumId w:val="3"/>
+  </w:num>
+  <w:num w:numId="2">
+    <w:abstractNumId w:val="2"/>
+  </w:num>
+  <w:num w:numId="3">
     <w:abstractNumId w:val="1"/>
   </w:num>
-  <w:num w:numId="2">
+  <w:num w:numId="4">
     <w:abstractNumId w:val="0"/>
   </w:num>
 </w:numbering>
@@ -595,6 +3400,27 @@
     <w:name w:val="Normal"/>
     <w:qFormat/>
   </w:style>
+  <w:style w:type="paragraph" w:styleId="Titre1">
+    <w:name w:val="heading 1"/>
+    <w:basedOn w:val="Normal"/>
+    <w:next w:val="Normal"/>
+    <w:link w:val="Titre1Car"/>
+    <w:uiPriority w:val="9"/>
+    <w:qFormat/>
+    <w:rsid w:val="001E46AD"/>
+    <w:pPr>
+      <w:keepNext/>
+      <w:keepLines/>
+      <w:spacing w:before="240" w:after="0"/>
+      <w:outlineLvl w:val="0"/>
+    </w:pPr>
+    <w:rPr>
+      <w:rFonts w:asciiTheme="majorHAnsi" w:eastAsiaTheme="majorEastAsia" w:hAnsiTheme="majorHAnsi" w:cstheme="majorBidi"/>
+      <w:color w:val="2F5496" w:themeColor="accent1" w:themeShade="BF"/>
+      <w:sz w:val="32"/>
+      <w:szCs w:val="32"/>
+    </w:rPr>
+  </w:style>
   <w:style w:type="paragraph" w:styleId="Titre2">
     <w:name w:val="heading 2"/>
     <w:basedOn w:val="Normal"/>
@@ -690,6 +3516,73 @@
       <w:color w:val="1F3763" w:themeColor="accent1" w:themeShade="7F"/>
       <w:sz w:val="24"/>
       <w:szCs w:val="24"/>
+    </w:rPr>
+  </w:style>
+  <w:style w:type="character" w:customStyle="1" w:styleId="Titre1Car">
+    <w:name w:val="Titre 1 Car"/>
+    <w:basedOn w:val="Policepardfaut"/>
+    <w:link w:val="Titre1"/>
+    <w:uiPriority w:val="9"/>
+    <w:rsid w:val="001E46AD"/>
+    <w:rPr>
+      <w:rFonts w:asciiTheme="majorHAnsi" w:eastAsiaTheme="majorEastAsia" w:hAnsiTheme="majorHAnsi" w:cstheme="majorBidi"/>
+      <w:color w:val="2F5496" w:themeColor="accent1" w:themeShade="BF"/>
+      <w:sz w:val="32"/>
+      <w:szCs w:val="32"/>
+    </w:rPr>
+  </w:style>
+  <w:style w:type="character" w:styleId="lev">
+    <w:name w:val="Strong"/>
+    <w:basedOn w:val="Policepardfaut"/>
+    <w:uiPriority w:val="22"/>
+    <w:qFormat/>
+    <w:rsid w:val="001E46AD"/>
+    <w:rPr>
+      <w:b/>
+      <w:bCs/>
+    </w:rPr>
+  </w:style>
+  <w:style w:type="paragraph" w:styleId="Paragraphedeliste">
+    <w:name w:val="List Paragraph"/>
+    <w:basedOn w:val="Normal"/>
+    <w:uiPriority w:val="34"/>
+    <w:qFormat/>
+    <w:rsid w:val="001E46AD"/>
+    <w:pPr>
+      <w:ind w:left="720"/>
+      <w:contextualSpacing/>
+    </w:pPr>
+  </w:style>
+  <w:style w:type="paragraph" w:styleId="Sansinterligne">
+    <w:name w:val="No Spacing"/>
+    <w:uiPriority w:val="1"/>
+    <w:qFormat/>
+    <w:rsid w:val="001E46AD"/>
+    <w:pPr>
+      <w:spacing w:after="0" w:line="240" w:lineRule="auto"/>
+    </w:pPr>
+    <w:rPr>
+      <w:rFonts w:asciiTheme="majorHAnsi" w:hAnsiTheme="majorHAnsi"/>
+      <w:sz w:val="16"/>
+    </w:rPr>
+  </w:style>
+  <w:style w:type="paragraph" w:styleId="Lgende">
+    <w:name w:val="caption"/>
+    <w:basedOn w:val="Normal"/>
+    <w:next w:val="Normal"/>
+    <w:uiPriority w:val="35"/>
+    <w:unhideWhenUsed/>
+    <w:qFormat/>
+    <w:rsid w:val="001E46AD"/>
+    <w:pPr>
+      <w:spacing w:after="200" w:line="240" w:lineRule="auto"/>
+    </w:pPr>
+    <w:rPr>
+      <w:i/>
+      <w:iCs/>
+      <w:color w:val="44546A" w:themeColor="text2"/>
+      <w:sz w:val="18"/>
+      <w:szCs w:val="18"/>
     </w:rPr>
   </w:style>
 </w:styles>
@@ -988,4 +3881,16 @@
     </a:ext>
   </a:extLst>
 </a:theme>
+</file>
+
+<file path=customXml/item1.xml><?xml version="1.0" encoding="utf-8"?>
+<b:Sources xmlns:b="http://schemas.openxmlformats.org/officeDocument/2006/bibliography" xmlns="http://schemas.openxmlformats.org/officeDocument/2006/bibliography" SelectedStyle="\APASixthEditionOfficeOnline.xsl" StyleName="APA" Version="6"/>
+</file>
+
+<file path=customXml/itemProps1.xml><?xml version="1.0" encoding="utf-8"?>
+<ds:datastoreItem xmlns:ds="http://schemas.openxmlformats.org/officeDocument/2006/customXml" ds:itemID="{9E3E3115-BBC6-40E3-9279-14E327504C31}">
+  <ds:schemaRefs>
+    <ds:schemaRef ds:uri="http://schemas.openxmlformats.org/officeDocument/2006/bibliography"/>
+  </ds:schemaRefs>
+</ds:datastoreItem>
 </file>
</xml_diff>